<commit_message>
Update and expand manual
</commit_message>
<xml_diff>
--- a/MANUAL.docx
+++ b/MANUAL.docx
@@ -1,6 +1,6 @@
 
 <file path=word/document.xml><?xml version="1.0" encoding="utf-8"?>
-<w:document xmlns:ve="http://schemas.openxmlformats.org/markup-compatibility/2006" xmlns:o="urn:schemas-microsoft-com:office:office" xmlns:r="http://schemas.openxmlformats.org/officeDocument/2006/relationships" xmlns:m="http://schemas.openxmlformats.org/officeDocument/2006/math" xmlns:v="urn:schemas-microsoft-com:vml" xmlns:wp="http://schemas.openxmlformats.org/drawingml/2006/wordprocessingDrawing" xmlns:w10="urn:schemas-microsoft-com:office:word" xmlns:w="http://schemas.openxmlformats.org/wordprocessingml/2006/main" xmlns:wne="http://schemas.microsoft.com/office/word/2006/wordml">
+<w:document xmlns:wpc="http://schemas.microsoft.com/office/word/2010/wordprocessingCanvas" xmlns:mc="http://schemas.openxmlformats.org/markup-compatibility/2006" xmlns:o="urn:schemas-microsoft-com:office:office" xmlns:r="http://schemas.openxmlformats.org/officeDocument/2006/relationships" xmlns:m="http://schemas.openxmlformats.org/officeDocument/2006/math" xmlns:v="urn:schemas-microsoft-com:vml" xmlns:wp14="http://schemas.microsoft.com/office/word/2010/wordprocessingDrawing" xmlns:wp="http://schemas.openxmlformats.org/drawingml/2006/wordprocessingDrawing" xmlns:w10="urn:schemas-microsoft-com:office:word" xmlns:w="http://schemas.openxmlformats.org/wordprocessingml/2006/main" xmlns:w14="http://schemas.microsoft.com/office/word/2010/wordml" xmlns:wpg="http://schemas.microsoft.com/office/word/2010/wordprocessingGroup" xmlns:wpi="http://schemas.microsoft.com/office/word/2010/wordprocessingInk" xmlns:wne="http://schemas.microsoft.com/office/word/2006/wordml" xmlns:wps="http://schemas.microsoft.com/office/word/2010/wordprocessingShape" mc:Ignorable="w14 wp14">
   <w:body>
     <w:p>
       <w:pPr>
@@ -120,21 +120,33 @@
           <w:sz w:val="30"/>
           <w:szCs w:val="30"/>
         </w:rPr>
-        <w:t>Installation</w:t>
-      </w:r>
-    </w:p>
-    <w:p>
-      <w:pPr>
+        <w:t>I</w:t>
+      </w:r>
+      <w:r>
         <w:rPr>
           <w:b/>
           <w:bCs/>
           <w:sz w:val="30"/>
           <w:szCs w:val="30"/>
         </w:rPr>
-      </w:pPr>
-    </w:p>
-    <w:p>
-      <w:pPr>
+        <w:t>ntroduction</w:t>
+      </w:r>
+    </w:p>
+    <w:p>
+      <w:pPr>
+        <w:rPr>
+          <w:b/>
+          <w:bCs/>
+          <w:sz w:val="30"/>
+          <w:szCs w:val="30"/>
+        </w:rPr>
+      </w:pPr>
+    </w:p>
+    <w:p>
+      <w:pPr>
+        <w:pBdr>
+          <w:bottom w:val="single" w:sz="4" w:space="1" w:color="000000"/>
+        </w:pBdr>
         <w:rPr>
           <w:sz w:val="26"/>
           <w:szCs w:val="26"/>
@@ -152,6 +164,342 @@
           <w:sz w:val="26"/>
           <w:szCs w:val="26"/>
         </w:rPr>
+        <w:t>System for OAP Data Analysis (SODA) is a software package designed to process</w:t>
+      </w:r>
+      <w:r>
+        <w:rPr>
+          <w:sz w:val="26"/>
+          <w:szCs w:val="26"/>
+        </w:rPr>
+        <w:t xml:space="preserve"> and view</w:t>
+      </w:r>
+      <w:r>
+        <w:rPr>
+          <w:sz w:val="26"/>
+          <w:szCs w:val="26"/>
+        </w:rPr>
+        <w:t xml:space="preserve"> raw image data from Optical Array Probes (OAPs).  The version described here, SODA-2, is for use with modern probes such as those manufactured by DMT and SPEC, or probes using custom hardware interfaces such as the NCAR </w:t>
+      </w:r>
+      <w:r>
+        <w:rPr>
+          <w:sz w:val="26"/>
+          <w:szCs w:val="26"/>
+        </w:rPr>
+        <w:t>Fast-2DC</w:t>
+      </w:r>
+      <w:r>
+        <w:rPr>
+          <w:sz w:val="26"/>
+          <w:szCs w:val="26"/>
+        </w:rPr>
+        <w:t xml:space="preserve">.  </w:t>
+      </w:r>
+      <w:r>
+        <w:rPr>
+          <w:sz w:val="26"/>
+          <w:szCs w:val="26"/>
+        </w:rPr>
+        <w:t>SODA-2 supports a variety of data formats, including the native raw data formats from DMT</w:t>
+      </w:r>
+      <w:r>
+        <w:rPr>
+          <w:sz w:val="26"/>
+          <w:szCs w:val="26"/>
+        </w:rPr>
+        <w:t>,</w:t>
+      </w:r>
+      <w:r>
+        <w:rPr>
+          <w:sz w:val="26"/>
+          <w:szCs w:val="26"/>
+        </w:rPr>
+        <w:t xml:space="preserve"> SPEC, SEA M-200/300, and NCAR/RAF.</w:t>
+      </w:r>
+      <w:r>
+        <w:rPr>
+          <w:sz w:val="26"/>
+          <w:szCs w:val="26"/>
+        </w:rPr>
+        <w:t xml:space="preserve">  </w:t>
+      </w:r>
+      <w:r>
+        <w:rPr>
+          <w:sz w:val="26"/>
+          <w:szCs w:val="26"/>
+        </w:rPr>
+        <w:t xml:space="preserve">Older probes, such as the PMS 2D-C and 2D-P, should be processed with the original SODA-1 package which can account for </w:t>
+      </w:r>
+      <w:r>
+        <w:rPr>
+          <w:sz w:val="26"/>
+          <w:szCs w:val="26"/>
+        </w:rPr>
+        <w:t xml:space="preserve">the </w:t>
+      </w:r>
+      <w:r>
+        <w:rPr>
+          <w:sz w:val="26"/>
+          <w:szCs w:val="26"/>
+        </w:rPr>
+        <w:t>more complicated buffer timing</w:t>
+      </w:r>
+      <w:r>
+        <w:rPr>
+          <w:sz w:val="26"/>
+          <w:szCs w:val="26"/>
+        </w:rPr>
+        <w:t xml:space="preserve"> used with those instruments</w:t>
+      </w:r>
+      <w:r>
+        <w:rPr>
+          <w:sz w:val="26"/>
+          <w:szCs w:val="26"/>
+        </w:rPr>
+        <w:t>.</w:t>
+      </w:r>
+    </w:p>
+    <w:p>
+      <w:pPr>
+        <w:pBdr>
+          <w:bottom w:val="single" w:sz="4" w:space="1" w:color="000000"/>
+        </w:pBdr>
+        <w:rPr>
+          <w:sz w:val="26"/>
+          <w:szCs w:val="26"/>
+        </w:rPr>
+      </w:pPr>
+    </w:p>
+    <w:p>
+      <w:pPr>
+        <w:pBdr>
+          <w:bottom w:val="single" w:sz="4" w:space="1" w:color="000000"/>
+        </w:pBdr>
+        <w:rPr>
+          <w:sz w:val="26"/>
+          <w:szCs w:val="26"/>
+        </w:rPr>
+      </w:pPr>
+      <w:r>
+        <w:rPr>
+          <w:sz w:val="26"/>
+          <w:szCs w:val="26"/>
+        </w:rPr>
+        <w:t xml:space="preserve">During </w:t>
+      </w:r>
+      <w:r>
+        <w:rPr>
+          <w:sz w:val="26"/>
+          <w:szCs w:val="26"/>
+        </w:rPr>
+        <w:t xml:space="preserve">initial </w:t>
+      </w:r>
+      <w:r>
+        <w:rPr>
+          <w:sz w:val="26"/>
+          <w:szCs w:val="26"/>
+        </w:rPr>
+        <w:t xml:space="preserve">processing </w:t>
+      </w:r>
+      <w:r>
+        <w:rPr>
+          <w:sz w:val="26"/>
+          <w:szCs w:val="26"/>
+        </w:rPr>
+        <w:t>SODA-2 creates particle distributions binned by size, a</w:t>
+      </w:r>
+      <w:r>
+        <w:rPr>
+          <w:sz w:val="26"/>
+          <w:szCs w:val="26"/>
+        </w:rPr>
+        <w:t xml:space="preserve">rea ratio, and aspect ratio, makes corrections </w:t>
+      </w:r>
+      <w:r>
+        <w:rPr>
+          <w:sz w:val="26"/>
+          <w:szCs w:val="26"/>
+        </w:rPr>
+        <w:t>for shattering and out-of-focus particles, organizes</w:t>
+      </w:r>
+      <w:r>
+        <w:rPr>
+          <w:sz w:val="26"/>
+          <w:szCs w:val="26"/>
+        </w:rPr>
+        <w:t xml:space="preserve"> housekeeping data</w:t>
+      </w:r>
+      <w:r>
+        <w:rPr>
+          <w:sz w:val="26"/>
+          <w:szCs w:val="26"/>
+        </w:rPr>
+        <w:t xml:space="preserve">, and creates image links to locations in the raw data files.  All of this data is saved in a new file which can be used for further analysis. After processing, SODA-2 can be used to evaluate probe performance, </w:t>
+      </w:r>
+      <w:r>
+        <w:rPr>
+          <w:sz w:val="26"/>
+          <w:szCs w:val="26"/>
+        </w:rPr>
+        <w:t xml:space="preserve">compute </w:t>
+      </w:r>
+      <w:r>
+        <w:rPr>
+          <w:sz w:val="26"/>
+          <w:szCs w:val="26"/>
+        </w:rPr>
+        <w:t>cloud/precipitation</w:t>
+      </w:r>
+      <w:r>
+        <w:rPr>
+          <w:sz w:val="26"/>
+          <w:szCs w:val="26"/>
+        </w:rPr>
+        <w:t xml:space="preserve"> parameters</w:t>
+      </w:r>
+      <w:r>
+        <w:rPr>
+          <w:sz w:val="26"/>
+          <w:szCs w:val="26"/>
+        </w:rPr>
+        <w:t xml:space="preserve">, and </w:t>
+      </w:r>
+      <w:r>
+        <w:rPr>
+          <w:sz w:val="26"/>
+          <w:szCs w:val="26"/>
+        </w:rPr>
+        <w:t xml:space="preserve">export data to image sequences or to </w:t>
+      </w:r>
+      <w:proofErr w:type="spellStart"/>
+      <w:r>
+        <w:rPr>
+          <w:sz w:val="26"/>
+          <w:szCs w:val="26"/>
+        </w:rPr>
+        <w:t>netCDF</w:t>
+      </w:r>
+      <w:proofErr w:type="spellEnd"/>
+      <w:r>
+        <w:rPr>
+          <w:sz w:val="26"/>
+          <w:szCs w:val="26"/>
+        </w:rPr>
+        <w:t xml:space="preserve"> files.  This manual describes the installation, </w:t>
+      </w:r>
+      <w:r>
+        <w:rPr>
+          <w:sz w:val="26"/>
+          <w:szCs w:val="26"/>
+        </w:rPr>
+        <w:t>features</w:t>
+      </w:r>
+      <w:r>
+        <w:rPr>
+          <w:sz w:val="26"/>
+          <w:szCs w:val="26"/>
+        </w:rPr>
+        <w:t xml:space="preserve">, and processing details </w:t>
+      </w:r>
+      <w:r>
+        <w:rPr>
+          <w:sz w:val="26"/>
+          <w:szCs w:val="26"/>
+        </w:rPr>
+        <w:t xml:space="preserve">for SODA-2.  For more information, please contact the developers or refer to the open-source code at </w:t>
+      </w:r>
+      <w:hyperlink r:id="rId6" w:history="1">
+        <w:r>
+          <w:rPr>
+            <w:rStyle w:val="Hyperlink"/>
+            <w:sz w:val="26"/>
+            <w:szCs w:val="26"/>
+          </w:rPr>
+          <w:t>https://github.com/abansemer/soda2</w:t>
+        </w:r>
+      </w:hyperlink>
+      <w:r>
+        <w:rPr>
+          <w:sz w:val="26"/>
+          <w:szCs w:val="26"/>
+        </w:rPr>
+        <w:t>.</w:t>
+      </w:r>
+      <w:r>
+        <w:rPr>
+          <w:rStyle w:val="Hyperlink"/>
+          <w:sz w:val="26"/>
+          <w:szCs w:val="26"/>
+          <w:u w:val="none"/>
+        </w:rPr>
+        <w:t xml:space="preserve"> </w:t>
+      </w:r>
+    </w:p>
+    <w:p>
+      <w:pPr>
+        <w:pBdr>
+          <w:bottom w:val="single" w:sz="4" w:space="1" w:color="000000"/>
+        </w:pBdr>
+        <w:rPr>
+          <w:sz w:val="26"/>
+          <w:szCs w:val="26"/>
+        </w:rPr>
+      </w:pPr>
+    </w:p>
+    <w:p>
+      <w:pPr>
+        <w:pBdr>
+          <w:bottom w:val="single" w:sz="4" w:space="1" w:color="000000"/>
+        </w:pBdr>
+        <w:rPr>
+          <w:sz w:val="26"/>
+          <w:szCs w:val="26"/>
+        </w:rPr>
+      </w:pPr>
+    </w:p>
+    <w:p>
+      <w:pPr>
+        <w:pBdr>
+          <w:bottom w:val="single" w:sz="4" w:space="1" w:color="000000"/>
+        </w:pBdr>
+        <w:rPr>
+          <w:b/>
+          <w:bCs/>
+          <w:sz w:val="30"/>
+          <w:szCs w:val="30"/>
+        </w:rPr>
+      </w:pPr>
+      <w:r>
+        <w:rPr>
+          <w:b/>
+          <w:bCs/>
+          <w:sz w:val="30"/>
+          <w:szCs w:val="30"/>
+        </w:rPr>
+        <w:t>Installation</w:t>
+      </w:r>
+    </w:p>
+    <w:p>
+      <w:pPr>
+        <w:rPr>
+          <w:b/>
+          <w:bCs/>
+          <w:sz w:val="30"/>
+          <w:szCs w:val="30"/>
+        </w:rPr>
+      </w:pPr>
+    </w:p>
+    <w:p>
+      <w:pPr>
+        <w:rPr>
+          <w:sz w:val="26"/>
+          <w:szCs w:val="26"/>
+        </w:rPr>
+      </w:pPr>
+      <w:r>
+        <w:rPr>
+          <w:sz w:val="26"/>
+          <w:szCs w:val="26"/>
+        </w:rPr>
         <w:t>SODA-2</w:t>
       </w:r>
       <w:r>
@@ -159,7 +507,7 @@
           <w:sz w:val="26"/>
           <w:szCs w:val="26"/>
         </w:rPr>
-        <w:t xml:space="preserve"> data processing software requires the Interactive Data Language (IDL) software package, either as a full IDL distribution or the freely available IDL Virtual Machine.  </w:t>
+        <w:t xml:space="preserve"> requires the Interactive Data Language (IDL) software package, either as a full IDL distribution or the freely available IDL Virtual Machine.  </w:t>
       </w:r>
     </w:p>
     <w:p>
@@ -183,6 +531,171 @@
           <w:szCs w:val="26"/>
         </w:rPr>
         <w:t>Using a full IDL distribution:</w:t>
+      </w:r>
+    </w:p>
+    <w:p>
+      <w:pPr>
+        <w:numPr>
+          <w:ilvl w:val="0"/>
+          <w:numId w:val="1"/>
+        </w:numPr>
+        <w:rPr>
+          <w:sz w:val="26"/>
+          <w:szCs w:val="26"/>
+        </w:rPr>
+      </w:pPr>
+      <w:r>
+        <w:rPr>
+          <w:sz w:val="26"/>
+          <w:szCs w:val="26"/>
+        </w:rPr>
+        <w:t>Get the latest version</w:t>
+      </w:r>
+      <w:r>
+        <w:rPr>
+          <w:sz w:val="26"/>
+          <w:szCs w:val="26"/>
+        </w:rPr>
+        <w:t xml:space="preserve"> of the code</w:t>
+      </w:r>
+      <w:r>
+        <w:rPr>
+          <w:sz w:val="26"/>
+          <w:szCs w:val="26"/>
+        </w:rPr>
+        <w:t xml:space="preserve"> from the SODA-2 repository:</w:t>
+      </w:r>
+    </w:p>
+    <w:p>
+      <w:pPr>
+        <w:numPr>
+          <w:ilvl w:val="0"/>
+          <w:numId w:val="7"/>
+        </w:numPr>
+        <w:rPr>
+          <w:sz w:val="26"/>
+          <w:szCs w:val="26"/>
+        </w:rPr>
+      </w:pPr>
+      <w:r>
+        <w:rPr>
+          <w:sz w:val="26"/>
+          <w:szCs w:val="26"/>
+        </w:rPr>
+        <w:t xml:space="preserve">Using </w:t>
+      </w:r>
+      <w:proofErr w:type="spellStart"/>
+      <w:r>
+        <w:rPr>
+          <w:sz w:val="26"/>
+          <w:szCs w:val="26"/>
+        </w:rPr>
+        <w:t>Git</w:t>
+      </w:r>
+      <w:proofErr w:type="spellEnd"/>
+      <w:r>
+        <w:rPr>
+          <w:sz w:val="26"/>
+          <w:szCs w:val="26"/>
+        </w:rPr>
+        <w:t>: “</w:t>
+      </w:r>
+      <w:proofErr w:type="spellStart"/>
+      <w:r>
+        <w:rPr>
+          <w:sz w:val="26"/>
+          <w:szCs w:val="26"/>
+        </w:rPr>
+        <w:t>git</w:t>
+      </w:r>
+      <w:proofErr w:type="spellEnd"/>
+      <w:r>
+        <w:rPr>
+          <w:sz w:val="26"/>
+          <w:szCs w:val="26"/>
+        </w:rPr>
+        <w:t xml:space="preserve"> clone </w:t>
+      </w:r>
+      <w:hyperlink r:id="rId7" w:history="1">
+        <w:r>
+          <w:rPr>
+            <w:rStyle w:val="Hyperlink"/>
+            <w:sz w:val="26"/>
+            <w:szCs w:val="26"/>
+          </w:rPr>
+          <w:t>https://github.com/abansemer/soda2</w:t>
+        </w:r>
+      </w:hyperlink>
+      <w:r>
+        <w:rPr>
+          <w:sz w:val="26"/>
+          <w:szCs w:val="26"/>
+        </w:rPr>
+        <w:t xml:space="preserve">”  </w:t>
+      </w:r>
+    </w:p>
+    <w:p>
+      <w:pPr>
+        <w:numPr>
+          <w:ilvl w:val="0"/>
+          <w:numId w:val="7"/>
+        </w:numPr>
+        <w:rPr>
+          <w:sz w:val="26"/>
+          <w:szCs w:val="26"/>
+        </w:rPr>
+      </w:pPr>
+      <w:r>
+        <w:rPr>
+          <w:sz w:val="26"/>
+          <w:szCs w:val="26"/>
+        </w:rPr>
+        <w:t xml:space="preserve">By download: Go to </w:t>
+      </w:r>
+      <w:hyperlink r:id="rId8" w:history="1">
+        <w:r>
+          <w:rPr>
+            <w:rStyle w:val="Hyperlink"/>
+            <w:sz w:val="26"/>
+            <w:szCs w:val="26"/>
+          </w:rPr>
+          <w:t>https://github.com/abansemer/soda2</w:t>
+        </w:r>
+      </w:hyperlink>
+      <w:r>
+        <w:rPr>
+          <w:sz w:val="26"/>
+          <w:szCs w:val="26"/>
+        </w:rPr>
+        <w:t>, download the zip file, and unzip</w:t>
+      </w:r>
+      <w:r>
+        <w:rPr>
+          <w:sz w:val="26"/>
+          <w:szCs w:val="26"/>
+        </w:rPr>
+        <w:t xml:space="preserve"> into a directory</w:t>
+      </w:r>
+      <w:r>
+        <w:rPr>
+          <w:sz w:val="26"/>
+          <w:szCs w:val="26"/>
+        </w:rPr>
+        <w:t xml:space="preserve"> on your</w:t>
+      </w:r>
+      <w:r>
+        <w:rPr>
+          <w:sz w:val="26"/>
+          <w:szCs w:val="26"/>
+        </w:rPr>
+        <w:t xml:space="preserve"> local machine</w:t>
+      </w:r>
+      <w:r>
+        <w:rPr>
+          <w:sz w:val="26"/>
+          <w:szCs w:val="26"/>
+        </w:rPr>
+        <w:t>.</w:t>
       </w:r>
     </w:p>
     <w:p>
@@ -204,14 +717,116 @@
           <w:sz w:val="26"/>
           <w:szCs w:val="26"/>
         </w:rPr>
-        <w:t>Unzip</w:t>
-      </w:r>
-      <w:r>
-        <w:rPr>
-          <w:sz w:val="26"/>
-          <w:szCs w:val="26"/>
-        </w:rPr>
-        <w:t>/</w:t>
+        <w:t>If using the IDL Desktop Environment, a</w:t>
+      </w:r>
+      <w:r>
+        <w:rPr>
+          <w:sz w:val="26"/>
+          <w:szCs w:val="26"/>
+        </w:rPr>
+        <w:t>dd the</w:t>
+      </w:r>
+      <w:r>
+        <w:rPr>
+          <w:sz w:val="26"/>
+          <w:szCs w:val="26"/>
+        </w:rPr>
+        <w:t xml:space="preserve"> code</w:t>
+      </w:r>
+      <w:r>
+        <w:rPr>
+          <w:sz w:val="26"/>
+          <w:szCs w:val="26"/>
+        </w:rPr>
+        <w:t xml:space="preserve"> directory to IDL's search path using the menus</w:t>
+      </w:r>
+      <w:r>
+        <w:rPr>
+          <w:sz w:val="26"/>
+          <w:szCs w:val="26"/>
+        </w:rPr>
+        <w:t xml:space="preserve"> (Window/Preferences/IDL/Paths/Insert…).  If running</w:t>
+      </w:r>
+      <w:r>
+        <w:rPr>
+          <w:sz w:val="26"/>
+          <w:szCs w:val="26"/>
+        </w:rPr>
+        <w:t xml:space="preserve"> IDL</w:t>
+      </w:r>
+      <w:r>
+        <w:rPr>
+          <w:sz w:val="26"/>
+          <w:szCs w:val="26"/>
+        </w:rPr>
+        <w:t xml:space="preserve"> via </w:t>
+      </w:r>
+      <w:r>
+        <w:rPr>
+          <w:sz w:val="26"/>
+          <w:szCs w:val="26"/>
+        </w:rPr>
+        <w:t xml:space="preserve">command line </w:t>
+      </w:r>
+      <w:r>
+        <w:rPr>
+          <w:sz w:val="26"/>
+          <w:szCs w:val="26"/>
+        </w:rPr>
+        <w:t>modify</w:t>
+      </w:r>
+      <w:r>
+        <w:rPr>
+          <w:sz w:val="26"/>
+          <w:szCs w:val="26"/>
+        </w:rPr>
+        <w:t xml:space="preserve"> </w:t>
+      </w:r>
+      <w:r>
+        <w:rPr>
+          <w:sz w:val="26"/>
+          <w:szCs w:val="26"/>
+        </w:rPr>
+        <w:t>the “!path” system variable</w:t>
+      </w:r>
+      <w:r>
+        <w:rPr>
+          <w:sz w:val="26"/>
+          <w:szCs w:val="26"/>
+        </w:rPr>
+        <w:t xml:space="preserve">: </w:t>
+      </w:r>
+    </w:p>
+    <w:p>
+      <w:pPr>
+        <w:ind w:left="720" w:firstLine="698"/>
+        <w:rPr>
+          <w:sz w:val="26"/>
+          <w:szCs w:val="26"/>
+        </w:rPr>
+      </w:pPr>
+      <w:r>
+        <w:rPr>
+          <w:sz w:val="26"/>
+          <w:szCs w:val="26"/>
+        </w:rPr>
+        <w:t>IDL</w:t>
+      </w:r>
+      <w:proofErr w:type="gramStart"/>
+      <w:r>
+        <w:rPr>
+          <w:sz w:val="26"/>
+          <w:szCs w:val="26"/>
+        </w:rPr>
+        <w:t>&gt; !</w:t>
+      </w:r>
+      <w:proofErr w:type="gramEnd"/>
+      <w:r>
+        <w:rPr>
+          <w:sz w:val="26"/>
+          <w:szCs w:val="26"/>
+        </w:rPr>
+        <w:t>path = !path + ‘:/</w:t>
       </w:r>
       <w:proofErr w:type="spellStart"/>
       <w:r>
@@ -219,7 +834,7 @@
           <w:sz w:val="26"/>
           <w:szCs w:val="26"/>
         </w:rPr>
-        <w:t>untar</w:t>
+        <w:t>my_programs</w:t>
       </w:r>
       <w:proofErr w:type="spellEnd"/>
       <w:r>
@@ -227,28 +842,37 @@
           <w:sz w:val="26"/>
           <w:szCs w:val="26"/>
         </w:rPr>
-        <w:t xml:space="preserve"> the file “soda2</w:t>
-      </w:r>
-      <w:r>
-        <w:rPr>
-          <w:sz w:val="26"/>
-          <w:szCs w:val="26"/>
-        </w:rPr>
-        <w:t>.zip”</w:t>
-      </w:r>
-      <w:r>
-        <w:rPr>
-          <w:sz w:val="26"/>
-          <w:szCs w:val="26"/>
-        </w:rPr>
-        <w:t xml:space="preserve"> or “soda2.tar”</w:t>
-      </w:r>
-      <w:r>
-        <w:rPr>
-          <w:sz w:val="26"/>
-          <w:szCs w:val="26"/>
-        </w:rPr>
-        <w:t xml:space="preserve"> into a directory.</w:t>
+        <w:t>/soda’</w:t>
+      </w:r>
+    </w:p>
+    <w:p>
+      <w:pPr>
+        <w:rPr>
+          <w:sz w:val="26"/>
+          <w:szCs w:val="26"/>
+        </w:rPr>
+      </w:pPr>
+      <w:r>
+        <w:rPr>
+          <w:sz w:val="26"/>
+          <w:szCs w:val="26"/>
+        </w:rPr>
+        <w:tab/>
+        <w:t>This command</w:t>
+      </w:r>
+      <w:r>
+        <w:rPr>
+          <w:sz w:val="26"/>
+          <w:szCs w:val="26"/>
+        </w:rPr>
+        <w:t xml:space="preserve"> can be </w:t>
+      </w:r>
+      <w:r>
+        <w:rPr>
+          <w:sz w:val="26"/>
+          <w:szCs w:val="26"/>
+        </w:rPr>
+        <w:t>run automatically by adding it to the IDL startup script.</w:t>
       </w:r>
     </w:p>
     <w:p>
@@ -270,28 +894,6 @@
           <w:sz w:val="26"/>
           <w:szCs w:val="26"/>
         </w:rPr>
-        <w:t>Add the directory to IDL's search path using the menus or by modifying the “!path” system variable.</w:t>
-      </w:r>
-    </w:p>
-    <w:p>
-      <w:pPr>
-        <w:numPr>
-          <w:ilvl w:val="0"/>
-          <w:numId w:val="1"/>
-        </w:numPr>
-        <w:tabs>
-          <w:tab w:val="left" w:pos="720"/>
-        </w:tabs>
-        <w:rPr>
-          <w:sz w:val="26"/>
-          <w:szCs w:val="26"/>
-        </w:rPr>
-      </w:pPr>
-      <w:r>
-        <w:rPr>
-          <w:sz w:val="26"/>
-          <w:szCs w:val="26"/>
-        </w:rPr>
         <w:t>Type “soda2</w:t>
       </w:r>
       <w:r>
@@ -375,6 +977,13 @@
         </w:rPr>
         <w:t>.sav” when prompted.</w:t>
       </w:r>
+      <w:r>
+        <w:rPr>
+          <w:sz w:val="26"/>
+          <w:szCs w:val="26"/>
+        </w:rPr>
+        <w:t xml:space="preserve">  The soda2.sav file is available by FTP at ftp.ucar.edu/pub/mmm/bansemer/soda.</w:t>
+      </w:r>
     </w:p>
     <w:p>
       <w:pPr>
@@ -433,6 +1042,7 @@
           <w:szCs w:val="26"/>
         </w:rPr>
       </w:pPr>
+      <w:proofErr w:type="gramStart"/>
       <w:r>
         <w:rPr>
           <w:sz w:val="26"/>
@@ -459,7 +1069,29 @@
           <w:sz w:val="26"/>
           <w:szCs w:val="26"/>
         </w:rPr>
-        <w:t>.sav” when prompted by the IDL Virtual Machine.  The data processing window appears by default when the software is started.  To process raw data:</w:t>
+        <w:t>.sav” when prompted by the IDL Virtual Machine.</w:t>
+      </w:r>
+      <w:proofErr w:type="gramEnd"/>
+      <w:r>
+        <w:rPr>
+          <w:sz w:val="26"/>
+          <w:szCs w:val="26"/>
+        </w:rPr>
+        <w:t xml:space="preserve">  The data processing window appears when the software is started.  To </w:t>
+      </w:r>
+      <w:r>
+        <w:rPr>
+          <w:sz w:val="26"/>
+          <w:szCs w:val="26"/>
+        </w:rPr>
+        <w:t>begin processing</w:t>
+      </w:r>
+      <w:r>
+        <w:rPr>
+          <w:sz w:val="26"/>
+          <w:szCs w:val="26"/>
+        </w:rPr>
+        <w:t xml:space="preserve"> data:</w:t>
       </w:r>
     </w:p>
     <w:p>
@@ -481,7 +1113,14 @@
           <w:sz w:val="26"/>
           <w:szCs w:val="26"/>
         </w:rPr>
-        <w:t>Click on “Add file</w:t>
+        <w:t>Under the “OAP Data” section, c</w:t>
+      </w:r>
+      <w:r>
+        <w:rPr>
+          <w:sz w:val="26"/>
+          <w:szCs w:val="26"/>
+        </w:rPr>
+        <w:t>lick on “Add file</w:t>
       </w:r>
       <w:r>
         <w:rPr>
@@ -502,14 +1141,21 @@
           <w:sz w:val="26"/>
           <w:szCs w:val="26"/>
         </w:rPr>
-        <w:t xml:space="preserve"> files to be processed for the desired flight. </w:t>
-      </w:r>
-      <w:r>
-        <w:rPr>
-          <w:sz w:val="26"/>
-          <w:szCs w:val="26"/>
-        </w:rPr>
-        <w:t>Multiple files can be selected using the [Shift] or [Ctrl] keys.</w:t>
+        <w:t xml:space="preserve"> files to be processed. </w:t>
+      </w:r>
+      <w:r>
+        <w:rPr>
+          <w:sz w:val="26"/>
+          <w:szCs w:val="26"/>
+        </w:rPr>
+        <w:t xml:space="preserve">Multiple files can be selected using the [Shift] </w:t>
+      </w:r>
+      <w:r>
+        <w:rPr>
+          <w:sz w:val="26"/>
+          <w:szCs w:val="26"/>
+        </w:rPr>
+        <w:t>or [Ctrl] keys, but they should all be for the same instrument and for the same flight.</w:t>
       </w:r>
     </w:p>
     <w:p>
@@ -531,7 +1177,126 @@
           <w:sz w:val="26"/>
           <w:szCs w:val="26"/>
         </w:rPr>
-        <w:t xml:space="preserve">Enter the </w:t>
+        <w:t>E</w:t>
+      </w:r>
+      <w:r>
+        <w:rPr>
+          <w:sz w:val="26"/>
+          <w:szCs w:val="26"/>
+        </w:rPr>
+        <w:t>nter the</w:t>
+      </w:r>
+      <w:r>
+        <w:rPr>
+          <w:sz w:val="26"/>
+          <w:szCs w:val="26"/>
+        </w:rPr>
+        <w:t xml:space="preserve"> source of true air speed (TAS) for the flight, which is required for an accurate estimate of the probe’s sample volume.</w:t>
+      </w:r>
+      <w:r>
+        <w:rPr>
+          <w:sz w:val="26"/>
+          <w:szCs w:val="26"/>
+        </w:rPr>
+        <w:t xml:space="preserve"> </w:t>
+      </w:r>
+      <w:r>
+        <w:rPr>
+          <w:sz w:val="26"/>
+          <w:szCs w:val="26"/>
+        </w:rPr>
+        <w:t>This file can be in several formats:</w:t>
+      </w:r>
+    </w:p>
+    <w:p>
+      <w:pPr>
+        <w:numPr>
+          <w:ilvl w:val="0"/>
+          <w:numId w:val="8"/>
+        </w:numPr>
+        <w:rPr>
+          <w:sz w:val="26"/>
+          <w:szCs w:val="26"/>
+        </w:rPr>
+      </w:pPr>
+      <w:r>
+        <w:rPr>
+          <w:sz w:val="26"/>
+          <w:szCs w:val="26"/>
+        </w:rPr>
+        <w:t>A</w:t>
+      </w:r>
+      <w:r>
+        <w:rPr>
+          <w:sz w:val="26"/>
+          <w:szCs w:val="26"/>
+        </w:rPr>
+        <w:t xml:space="preserve">n </w:t>
+      </w:r>
+      <w:r>
+        <w:rPr>
+          <w:sz w:val="26"/>
+          <w:szCs w:val="26"/>
+        </w:rPr>
+        <w:t xml:space="preserve">ASCII file with time (UTC seconds) in the first column and TAS (meters/second) </w:t>
+      </w:r>
+      <w:bookmarkStart w:id="0" w:name="_GoBack"/>
+      <w:bookmarkEnd w:id="0"/>
+      <w:r>
+        <w:rPr>
+          <w:sz w:val="26"/>
+          <w:szCs w:val="26"/>
+        </w:rPr>
+        <w:t>in the second column.  Space, tab, or comma delimiters are accepted.</w:t>
+      </w:r>
+    </w:p>
+    <w:p>
+      <w:pPr>
+        <w:numPr>
+          <w:ilvl w:val="0"/>
+          <w:numId w:val="8"/>
+        </w:numPr>
+        <w:rPr>
+          <w:sz w:val="26"/>
+          <w:szCs w:val="26"/>
+        </w:rPr>
+      </w:pPr>
+      <w:r>
+        <w:rPr>
+          <w:noProof/>
+        </w:rPr>
+        <w:pict>
+          <v:shapetype id="_x0000_t75" coordsize="21600,21600" o:spt="75" o:preferrelative="t" path="m@4@5l@4@11@9@11@9@5xe" filled="f" stroked="f">
+            <v:stroke joinstyle="miter"/>
+            <v:formulas>
+              <v:f eqn="if lineDrawn pixelLineWidth 0"/>
+              <v:f eqn="sum @0 1 0"/>
+              <v:f eqn="sum 0 0 @1"/>
+              <v:f eqn="prod @2 1 2"/>
+              <v:f eqn="prod @3 21600 pixelWidth"/>
+              <v:f eqn="prod @3 21600 pixelHeight"/>
+              <v:f eqn="sum @0 0 1"/>
+              <v:f eqn="prod @6 1 2"/>
+              <v:f eqn="prod @7 21600 pixelWidth"/>
+              <v:f eqn="sum @8 21600 0"/>
+              <v:f eqn="prod @7 21600 pixelHeight"/>
+              <v:f eqn="sum @10 21600 0"/>
+            </v:formulas>
+            <v:path o:extrusionok="f" gradientshapeok="t" o:connecttype="rect"/>
+            <o:lock v:ext="edit" aspectratio="t"/>
+          </v:shapetype>
+          <v:shape id="_x0000_s1033" type="#_x0000_t75" style="position:absolute;left:0;text-align:left;margin-left:251.35pt;margin-top:4.35pt;width:279.35pt;height:380.7pt;z-index:251663360;mso-wrap-distance-top:7.2pt;mso-wrap-distance-bottom:7.2pt;mso-position-horizontal-relative:text;mso-position-vertical-relative:text">
+            <v:imagedata r:id="rId9" o:title="soda_processing_gui"/>
+            <w10:wrap type="square"/>
+          </v:shape>
+        </w:pict>
+      </w:r>
+      <w:r>
+        <w:rPr>
+          <w:sz w:val="26"/>
+          <w:szCs w:val="26"/>
+        </w:rPr>
+        <w:t xml:space="preserve">An </w:t>
       </w:r>
       <w:r>
         <w:rPr>
@@ -554,28 +1319,42 @@
           <w:sz w:val="26"/>
           <w:szCs w:val="26"/>
         </w:rPr>
-        <w:t xml:space="preserve"> file that contains the </w:t>
-      </w:r>
-      <w:r>
-        <w:rPr>
-          <w:sz w:val="26"/>
-          <w:szCs w:val="26"/>
-        </w:rPr>
-        <w:t>true airspeed (TAS) data which</w:t>
-      </w:r>
-      <w:r>
-        <w:rPr>
-          <w:sz w:val="26"/>
-          <w:szCs w:val="26"/>
-        </w:rPr>
-        <w:t xml:space="preserve"> is required to compute the sample volume from the aircraft's true air speed.  </w:t>
-      </w:r>
-      <w:r>
-        <w:rPr>
-          <w:sz w:val="26"/>
-          <w:szCs w:val="26"/>
-        </w:rPr>
-        <w:t>The .</w:t>
+        <w:t xml:space="preserve"> file, which</w:t>
+      </w:r>
+      <w:r>
+        <w:rPr>
+          <w:sz w:val="26"/>
+          <w:szCs w:val="26"/>
+        </w:rPr>
+        <w:t xml:space="preserve"> should </w:t>
+      </w:r>
+      <w:r>
+        <w:rPr>
+          <w:sz w:val="26"/>
+          <w:szCs w:val="26"/>
+        </w:rPr>
+        <w:t>have</w:t>
+      </w:r>
+      <w:r>
+        <w:rPr>
+          <w:sz w:val="26"/>
+          <w:szCs w:val="26"/>
+        </w:rPr>
+        <w:t xml:space="preserve"> a single structure named ‘data’ </w:t>
+      </w:r>
+      <w:r>
+        <w:rPr>
+          <w:sz w:val="26"/>
+          <w:szCs w:val="26"/>
+        </w:rPr>
+        <w:t>containing</w:t>
+      </w:r>
+      <w:r>
+        <w:rPr>
+          <w:sz w:val="26"/>
+          <w:szCs w:val="26"/>
+        </w:rPr>
+        <w:t xml:space="preserve"> the variables ‘time’ (in UTC seconds) and ‘</w:t>
       </w:r>
       <w:proofErr w:type="spellStart"/>
       <w:r>
@@ -583,7 +1362,7 @@
           <w:sz w:val="26"/>
           <w:szCs w:val="26"/>
         </w:rPr>
-        <w:t>sav</w:t>
+        <w:t>tas</w:t>
       </w:r>
       <w:proofErr w:type="spellEnd"/>
       <w:r>
@@ -591,46 +1370,79 @@
           <w:sz w:val="26"/>
           <w:szCs w:val="26"/>
         </w:rPr>
-        <w:t xml:space="preserve"> file should contain a single structure named ‘data’ which contains the variables ‘time’ (in UTC seconds) and ‘</w:t>
-      </w:r>
-      <w:proofErr w:type="spellStart"/>
-      <w:r>
-        <w:rPr>
-          <w:sz w:val="26"/>
-          <w:szCs w:val="26"/>
-        </w:rPr>
-        <w:t>tas’</w:t>
-      </w:r>
-      <w:proofErr w:type="spellEnd"/>
-      <w:r>
-        <w:rPr>
-          <w:sz w:val="26"/>
-          <w:szCs w:val="26"/>
-        </w:rPr>
-        <w:t xml:space="preserve"> (in m/s).  The time and </w:t>
-      </w:r>
-      <w:proofErr w:type="spellStart"/>
-      <w:r>
-        <w:rPr>
-          <w:sz w:val="26"/>
-          <w:szCs w:val="26"/>
-        </w:rPr>
-        <w:t>tas</w:t>
-      </w:r>
-      <w:proofErr w:type="spellEnd"/>
-      <w:r>
-        <w:rPr>
-          <w:sz w:val="26"/>
-          <w:szCs w:val="26"/>
-        </w:rPr>
-        <w:t xml:space="preserve"> records in this file should match what will be entered into the ‘Processing Options’ fields.   If such a</w:t>
-      </w:r>
-      <w:r>
-        <w:rPr>
-          <w:sz w:val="26"/>
-          <w:szCs w:val="26"/>
-        </w:rPr>
-        <w:t xml:space="preserve"> file is not available, enter a </w:t>
+        <w:t>’ (in m</w:t>
+      </w:r>
+      <w:r>
+        <w:rPr>
+          <w:sz w:val="26"/>
+          <w:szCs w:val="26"/>
+        </w:rPr>
+        <w:t>eters</w:t>
+      </w:r>
+      <w:r>
+        <w:rPr>
+          <w:sz w:val="26"/>
+          <w:szCs w:val="26"/>
+        </w:rPr>
+        <w:t>/s</w:t>
+      </w:r>
+      <w:r>
+        <w:rPr>
+          <w:sz w:val="26"/>
+          <w:szCs w:val="26"/>
+        </w:rPr>
+        <w:t>econd</w:t>
+      </w:r>
+      <w:r>
+        <w:rPr>
+          <w:sz w:val="26"/>
+          <w:szCs w:val="26"/>
+        </w:rPr>
+        <w:t xml:space="preserve">).  The time and </w:t>
+      </w:r>
+      <w:r>
+        <w:rPr>
+          <w:sz w:val="26"/>
+          <w:szCs w:val="26"/>
+        </w:rPr>
+        <w:t>TAS</w:t>
+      </w:r>
+      <w:r>
+        <w:rPr>
+          <w:sz w:val="26"/>
+          <w:szCs w:val="26"/>
+        </w:rPr>
+        <w:t xml:space="preserve"> records in this file should match what will be entered into the ‘Processing Options’ fields.   </w:t>
+      </w:r>
+    </w:p>
+    <w:p>
+      <w:pPr>
+        <w:ind w:left="720"/>
+        <w:rPr>
+          <w:sz w:val="26"/>
+          <w:szCs w:val="26"/>
+        </w:rPr>
+      </w:pPr>
+      <w:r>
+        <w:rPr>
+          <w:sz w:val="26"/>
+          <w:szCs w:val="26"/>
+        </w:rPr>
+        <w:t>Enter</w:t>
+      </w:r>
+      <w:r>
+        <w:rPr>
+          <w:sz w:val="26"/>
+          <w:szCs w:val="26"/>
+        </w:rPr>
+        <w:t xml:space="preserve"> </w:t>
+      </w:r>
+      <w:r>
+        <w:rPr>
+          <w:sz w:val="26"/>
+          <w:szCs w:val="26"/>
+        </w:rPr>
+        <w:t xml:space="preserve">a </w:t>
       </w:r>
       <w:r>
         <w:rPr>
@@ -644,8 +1456,31 @@
           <w:sz w:val="26"/>
           <w:szCs w:val="26"/>
         </w:rPr>
-        <w:t xml:space="preserve"> to use instead.</w:t>
-      </w:r>
+        <w:t xml:space="preserve"> </w:t>
+      </w:r>
+      <w:r>
+        <w:rPr>
+          <w:sz w:val="26"/>
+          <w:szCs w:val="26"/>
+        </w:rPr>
+        <w:t>if no other source is available</w:t>
+      </w:r>
+      <w:r>
+        <w:rPr>
+          <w:sz w:val="26"/>
+          <w:szCs w:val="26"/>
+        </w:rPr>
+        <w:t>.</w:t>
+      </w:r>
+    </w:p>
+    <w:p>
+      <w:pPr>
+        <w:ind w:left="720"/>
+        <w:rPr>
+          <w:sz w:val="26"/>
+          <w:szCs w:val="26"/>
+        </w:rPr>
+      </w:pPr>
     </w:p>
     <w:p>
       <w:pPr>
@@ -690,6 +1525,13 @@
         </w:rPr>
         <w:t>Project name:  Enter any project identifier to be saved with the data</w:t>
       </w:r>
+      <w:r>
+        <w:rPr>
+          <w:sz w:val="26"/>
+          <w:szCs w:val="26"/>
+        </w:rPr>
+        <w:t xml:space="preserve">.  </w:t>
+      </w:r>
     </w:p>
     <w:p>
       <w:pPr>
@@ -734,6 +1576,13 @@
         </w:rPr>
         <w:t>Start/Stop time:  The time interval to process from the raw data.  Enter in HHMMSS format.</w:t>
       </w:r>
+      <w:r>
+        <w:rPr>
+          <w:sz w:val="26"/>
+          <w:szCs w:val="26"/>
+        </w:rPr>
+        <w:t xml:space="preserve">  A smaller interval will save memory and disk space and speed processing time.</w:t>
+      </w:r>
     </w:p>
     <w:p>
       <w:pPr>
@@ -754,7 +1603,15 @@
           <w:sz w:val="26"/>
           <w:szCs w:val="26"/>
         </w:rPr>
-        <w:t xml:space="preserve">Probe:  Select the probe to be processed from the dropdown list.  If a new probe needs to be added modify the soda2_probespecs.pro file.  </w:t>
+        <w:t xml:space="preserve">Probe:  Select the probe to be processed from the dropdown list.  If a new probe needs to be added modify the soda2_probespecs.pro </w:t>
+      </w:r>
+      <w:r>
+        <w:rPr>
+          <w:sz w:val="26"/>
+          <w:szCs w:val="26"/>
+        </w:rPr>
+        <w:lastRenderedPageBreak/>
+        <w:t xml:space="preserve">file.  </w:t>
       </w:r>
     </w:p>
     <w:p>
@@ -776,7 +1633,7 @@
           <w:sz w:val="26"/>
           <w:szCs w:val="26"/>
         </w:rPr>
-        <w:t>Averaging time:  Enter an averaging interval of 1 second or greater.</w:t>
+        <w:t>Adjust the bin endpoints if desired.  Clicking the ‘Default’ button will load a recommended bin distribution based on the currently selected probe’s resolution.</w:t>
       </w:r>
     </w:p>
     <w:p>
@@ -798,22 +1655,28 @@
           <w:sz w:val="26"/>
           <w:szCs w:val="26"/>
         </w:rPr>
-        <w:lastRenderedPageBreak/>
-        <w:t>Clock correction:  If the data acquisition computer clock was not set correctly then a correction can be applied</w:t>
-      </w:r>
-      <w:r>
-        <w:rPr>
-          <w:sz w:val="26"/>
-          <w:szCs w:val="26"/>
-        </w:rPr>
-        <w:t>.  The time entered</w:t>
-      </w:r>
-      <w:r>
-        <w:rPr>
-          <w:sz w:val="26"/>
-          <w:szCs w:val="26"/>
-        </w:rPr>
-        <w:t xml:space="preserve"> will be added to the recorded time.</w:t>
+        <w:t>Averaging time:  Enter an averaging interval</w:t>
+      </w:r>
+      <w:r>
+        <w:rPr>
+          <w:sz w:val="26"/>
+          <w:szCs w:val="26"/>
+        </w:rPr>
+        <w:t>.  Intervals shorter than one second are possible but will require more memory to store the</w:t>
+      </w:r>
+      <w:r>
+        <w:rPr>
+          <w:sz w:val="26"/>
+          <w:szCs w:val="26"/>
+        </w:rPr>
+        <w:t xml:space="preserve"> particle</w:t>
+      </w:r>
+      <w:r>
+        <w:rPr>
+          <w:sz w:val="26"/>
+          <w:szCs w:val="26"/>
+        </w:rPr>
+        <w:t xml:space="preserve"> distributions.</w:t>
       </w:r>
     </w:p>
     <w:p>
@@ -835,23 +1698,21 @@
           <w:sz w:val="26"/>
           <w:szCs w:val="26"/>
         </w:rPr>
-        <w:t xml:space="preserve">Shatter correct:  Apply a shattering correction based on particle </w:t>
-      </w:r>
-      <w:proofErr w:type="spellStart"/>
-      <w:r>
-        <w:rPr>
-          <w:sz w:val="26"/>
-          <w:szCs w:val="26"/>
-        </w:rPr>
-        <w:t>interarrival</w:t>
-      </w:r>
-      <w:proofErr w:type="spellEnd"/>
-      <w:r>
-        <w:rPr>
-          <w:sz w:val="26"/>
-          <w:szCs w:val="26"/>
-        </w:rPr>
-        <w:t xml:space="preserve"> times.  The method is described in Field et al. (JTECH, 2006).</w:t>
+        <w:t>Clock correction:  If the data acquisition computer clock was not set correctly then a correction can be applied</w:t>
+      </w:r>
+      <w:r>
+        <w:rPr>
+          <w:sz w:val="26"/>
+          <w:szCs w:val="26"/>
+        </w:rPr>
+        <w:t>.  The time entered</w:t>
+      </w:r>
+      <w:r>
+        <w:rPr>
+          <w:sz w:val="26"/>
+          <w:szCs w:val="26"/>
+        </w:rPr>
+        <w:t xml:space="preserve"> will be added to the recorded time.</w:t>
       </w:r>
     </w:p>
     <w:p>
@@ -873,7 +1734,23 @@
           <w:sz w:val="26"/>
           <w:szCs w:val="26"/>
         </w:rPr>
-        <w:t>All-in:  Only process particles that are fully imaged and do not touch an edge of the array.</w:t>
+        <w:t xml:space="preserve">Shatter correct:  Apply a shattering correction based on particle </w:t>
+      </w:r>
+      <w:proofErr w:type="spellStart"/>
+      <w:r>
+        <w:rPr>
+          <w:sz w:val="26"/>
+          <w:szCs w:val="26"/>
+        </w:rPr>
+        <w:t>interarrival</w:t>
+      </w:r>
+      <w:proofErr w:type="spellEnd"/>
+      <w:r>
+        <w:rPr>
+          <w:sz w:val="26"/>
+          <w:szCs w:val="26"/>
+        </w:rPr>
+        <w:t xml:space="preserve"> times.  The method is described in Field et al. (JTECH, 2006).</w:t>
       </w:r>
     </w:p>
     <w:p>
@@ -895,23 +1772,7 @@
           <w:sz w:val="26"/>
           <w:szCs w:val="26"/>
         </w:rPr>
-        <w:t xml:space="preserve">Water Processing:  Apply stricter roundness criteria to limit processing to particles that may be liquid water.  Also apply the </w:t>
-      </w:r>
-      <w:proofErr w:type="spellStart"/>
-      <w:r>
-        <w:rPr>
-          <w:sz w:val="26"/>
-          <w:szCs w:val="26"/>
-        </w:rPr>
-        <w:t>Korolev</w:t>
-      </w:r>
-      <w:proofErr w:type="spellEnd"/>
-      <w:r>
-        <w:rPr>
-          <w:sz w:val="26"/>
-          <w:szCs w:val="26"/>
-        </w:rPr>
-        <w:t xml:space="preserve"> (JTECH, 2007) size correction.  </w:t>
+        <w:t>All-in:  Only process particles that are fully imaged and do not touch an edge of the array.</w:t>
       </w:r>
     </w:p>
     <w:p>
@@ -933,7 +1794,67 @@
           <w:sz w:val="26"/>
           <w:szCs w:val="26"/>
         </w:rPr>
+        <w:t xml:space="preserve">Water Processing:  Apply stricter roundness criteria to limit processing to particles that may be liquid water.  Also apply the </w:t>
+      </w:r>
+      <w:proofErr w:type="spellStart"/>
+      <w:r>
+        <w:rPr>
+          <w:sz w:val="26"/>
+          <w:szCs w:val="26"/>
+        </w:rPr>
+        <w:t>Korolev</w:t>
+      </w:r>
+      <w:proofErr w:type="spellEnd"/>
+      <w:r>
+        <w:rPr>
+          <w:sz w:val="26"/>
+          <w:szCs w:val="26"/>
+        </w:rPr>
+        <w:t xml:space="preserve"> (JTECH, 2007) size correction.  </w:t>
+      </w:r>
+    </w:p>
+    <w:p>
+      <w:pPr>
+        <w:numPr>
+          <w:ilvl w:val="1"/>
+          <w:numId w:val="4"/>
+        </w:numPr>
+        <w:tabs>
+          <w:tab w:val="left" w:pos="1080"/>
+        </w:tabs>
+        <w:rPr>
+          <w:sz w:val="26"/>
+          <w:szCs w:val="26"/>
+        </w:rPr>
+      </w:pPr>
+      <w:r>
+        <w:rPr>
+          <w:sz w:val="26"/>
+          <w:szCs w:val="26"/>
+        </w:rPr>
         <w:t>Stuck Bit Correct:  Look for diodes that are either continuously on or continuously off and correct for the errors by using neighboring diodes.</w:t>
+      </w:r>
+    </w:p>
+    <w:p>
+      <w:pPr>
+        <w:numPr>
+          <w:ilvl w:val="1"/>
+          <w:numId w:val="4"/>
+        </w:numPr>
+        <w:tabs>
+          <w:tab w:val="left" w:pos="1080"/>
+        </w:tabs>
+        <w:rPr>
+          <w:sz w:val="26"/>
+          <w:szCs w:val="26"/>
+        </w:rPr>
+      </w:pPr>
+      <w:r>
+        <w:rPr>
+          <w:sz w:val="26"/>
+          <w:szCs w:val="26"/>
+        </w:rPr>
+        <w:t>Area Size:  Use equivalent area diameter as a sizing method.  Please note that the effective sample area for this method is not well known, and not implemented in the software.</w:t>
       </w:r>
     </w:p>
     <w:p>
@@ -1005,7 +1926,21 @@
           <w:sz w:val="26"/>
           <w:szCs w:val="26"/>
         </w:rPr>
-        <w:t xml:space="preserve">” file:  Select to save data in IDL's proprietary format.  This file records all processing options, processed data, and housekeeping data.  This file is also required to view data with the IDL browser.  See the file format section of this document for detailed information about this file. </w:t>
+        <w:t>” file:  Select to save data in IDL's proprietary format.  This file records all processing options, processed data, and housekeeping data.  This file is also required to view data with the IDL browser</w:t>
+      </w:r>
+      <w:r>
+        <w:rPr>
+          <w:sz w:val="26"/>
+          <w:szCs w:val="26"/>
+        </w:rPr>
+        <w:t xml:space="preserve"> or to export to other data formats</w:t>
+      </w:r>
+      <w:r>
+        <w:rPr>
+          <w:sz w:val="26"/>
+          <w:szCs w:val="26"/>
+        </w:rPr>
+        <w:t xml:space="preserve">.  See the file format section of this document for detailed information about this file. </w:t>
       </w:r>
     </w:p>
     <w:p>
@@ -1027,7 +1962,30 @@
           <w:sz w:val="26"/>
           <w:szCs w:val="26"/>
         </w:rPr>
-        <w:t>Particle-by-Particle file: Creates an ASCII particle-by-particle file with detailed information on each particle processed.  This file may grow to be very large</w:t>
+        <w:t>Particle-by-Particle file: Creates an ASCII</w:t>
+      </w:r>
+      <w:r>
+        <w:rPr>
+          <w:sz w:val="26"/>
+          <w:szCs w:val="26"/>
+        </w:rPr>
+        <w:t xml:space="preserve"> or </w:t>
+      </w:r>
+      <w:proofErr w:type="spellStart"/>
+      <w:r>
+        <w:rPr>
+          <w:sz w:val="26"/>
+          <w:szCs w:val="26"/>
+        </w:rPr>
+        <w:t>netCDF</w:t>
+      </w:r>
+      <w:proofErr w:type="spellEnd"/>
+      <w:r>
+        <w:rPr>
+          <w:sz w:val="26"/>
+          <w:szCs w:val="26"/>
+        </w:rPr>
+        <w:t xml:space="preserve"> particle-by-particle file with detailed information on each particle processed.  This file may grow to be very large</w:t>
       </w:r>
       <w:r>
         <w:rPr>
@@ -1063,6 +2021,72 @@
           <w:sz w:val="26"/>
           <w:szCs w:val="26"/>
         </w:rPr>
+        <w:t>Housekeeping:  Some raw data files record end diode voltages</w:t>
+      </w:r>
+      <w:r>
+        <w:rPr>
+          <w:sz w:val="26"/>
+          <w:szCs w:val="26"/>
+        </w:rPr>
+        <w:t>, laser performance parameters,</w:t>
+      </w:r>
+      <w:r>
+        <w:rPr>
+          <w:sz w:val="26"/>
+          <w:szCs w:val="26"/>
+        </w:rPr>
+        <w:t xml:space="preserve"> and other housekeeping data.  This option will output a separate “</w:t>
+      </w:r>
+      <w:proofErr w:type="spellStart"/>
+      <w:r>
+        <w:rPr>
+          <w:sz w:val="26"/>
+          <w:szCs w:val="26"/>
+        </w:rPr>
+        <w:t>sav</w:t>
+      </w:r>
+      <w:proofErr w:type="spellEnd"/>
+      <w:r>
+        <w:rPr>
+          <w:sz w:val="26"/>
+          <w:szCs w:val="26"/>
+        </w:rPr>
+        <w:t>” file containing t</w:t>
+      </w:r>
+      <w:r>
+        <w:rPr>
+          <w:sz w:val="26"/>
+          <w:szCs w:val="26"/>
+        </w:rPr>
+        <w:t>hese variables</w:t>
+      </w:r>
+      <w:r>
+        <w:rPr>
+          <w:sz w:val="26"/>
+          <w:szCs w:val="26"/>
+        </w:rPr>
+        <w:t>.</w:t>
+      </w:r>
+    </w:p>
+    <w:p>
+      <w:pPr>
+        <w:numPr>
+          <w:ilvl w:val="1"/>
+          <w:numId w:val="4"/>
+        </w:numPr>
+        <w:tabs>
+          <w:tab w:val="left" w:pos="1080"/>
+        </w:tabs>
+        <w:rPr>
+          <w:sz w:val="26"/>
+          <w:szCs w:val="26"/>
+        </w:rPr>
+      </w:pPr>
+      <w:r>
+        <w:rPr>
+          <w:sz w:val="26"/>
+          <w:szCs w:val="26"/>
+        </w:rPr>
         <w:t xml:space="preserve">Output directory: </w:t>
       </w:r>
       <w:r>
@@ -1070,7 +2094,14 @@
           <w:sz w:val="26"/>
           <w:szCs w:val="26"/>
         </w:rPr>
-        <w:t xml:space="preserve"> Change the location where the output</w:t>
+        <w:t xml:space="preserve"> T</w:t>
+      </w:r>
+      <w:r>
+        <w:rPr>
+          <w:sz w:val="26"/>
+          <w:szCs w:val="26"/>
+        </w:rPr>
+        <w:t>he location where the output</w:t>
       </w:r>
       <w:r>
         <w:rPr>
@@ -1183,7 +2214,14 @@
           <w:sz w:val="26"/>
           <w:szCs w:val="26"/>
         </w:rPr>
-        <w:t xml:space="preserve">starttime_probetype.dat” or </w:t>
+        <w:t>starttime_probetype.dat”,</w:t>
+      </w:r>
+      <w:r>
+        <w:rPr>
+          <w:sz w:val="26"/>
+          <w:szCs w:val="26"/>
+        </w:rPr>
+        <w:t xml:space="preserve"> </w:t>
       </w:r>
       <w:r>
         <w:rPr>
@@ -1204,7 +2242,21 @@
           <w:sz w:val="26"/>
           <w:szCs w:val="26"/>
         </w:rPr>
-        <w:t xml:space="preserve">.txt”.  </w:t>
+        <w:t>.txt”</w:t>
+      </w:r>
+      <w:r>
+        <w:rPr>
+          <w:sz w:val="26"/>
+          <w:szCs w:val="26"/>
+        </w:rPr>
+        <w:t>, or “date_starttime_probetype.nc”</w:t>
+      </w:r>
+      <w:r>
+        <w:rPr>
+          <w:sz w:val="26"/>
+          <w:szCs w:val="26"/>
+        </w:rPr>
+        <w:t xml:space="preserve">.  </w:t>
       </w:r>
     </w:p>
     <w:p>
@@ -1267,7 +2319,37 @@
           <w:sz w:val="26"/>
           <w:szCs w:val="26"/>
         </w:rPr>
-        <w:t xml:space="preserve">Settings from a previously processed IDL file can be loaded under the “File / Load Settings” menu option.  </w:t>
+        <w:t xml:space="preserve">Settings from a previously processed </w:t>
+      </w:r>
+      <w:r>
+        <w:rPr>
+          <w:sz w:val="26"/>
+          <w:szCs w:val="26"/>
+        </w:rPr>
+        <w:t>“.</w:t>
+      </w:r>
+      <w:proofErr w:type="spellStart"/>
+      <w:r>
+        <w:rPr>
+          <w:sz w:val="26"/>
+          <w:szCs w:val="26"/>
+        </w:rPr>
+        <w:t>dat</w:t>
+      </w:r>
+      <w:proofErr w:type="spellEnd"/>
+      <w:r>
+        <w:rPr>
+          <w:sz w:val="26"/>
+          <w:szCs w:val="26"/>
+        </w:rPr>
+        <w:t xml:space="preserve">” </w:t>
+      </w:r>
+      <w:r>
+        <w:rPr>
+          <w:sz w:val="26"/>
+          <w:szCs w:val="26"/>
+        </w:rPr>
+        <w:t xml:space="preserve">file can be loaded under the “File / Load Settings” menu option.  </w:t>
       </w:r>
       <w:r>
         <w:rPr>
@@ -1295,14 +2377,36 @@
           <w:sz w:val="26"/>
           <w:szCs w:val="26"/>
         </w:rPr>
-        <w:t xml:space="preserve">with the graphical interface </w:t>
-      </w:r>
-      <w:r>
-        <w:rPr>
-          <w:sz w:val="26"/>
-          <w:szCs w:val="26"/>
-        </w:rPr>
-        <w:t xml:space="preserve">and the data reprocessed. </w:t>
+        <w:t>with the graphical interface</w:t>
+      </w:r>
+      <w:r>
+        <w:rPr>
+          <w:sz w:val="26"/>
+          <w:szCs w:val="26"/>
+        </w:rPr>
+        <w:t>,</w:t>
+      </w:r>
+      <w:r>
+        <w:rPr>
+          <w:sz w:val="26"/>
+          <w:szCs w:val="26"/>
+        </w:rPr>
+        <w:t xml:space="preserve"> </w:t>
+      </w:r>
+      <w:r>
+        <w:rPr>
+          <w:sz w:val="26"/>
+          <w:szCs w:val="26"/>
+        </w:rPr>
+        <w:t xml:space="preserve">and the </w:t>
+      </w:r>
+      <w:r>
+        <w:rPr>
+          <w:sz w:val="26"/>
+          <w:szCs w:val="26"/>
+        </w:rPr>
+        <w:lastRenderedPageBreak/>
+        <w:t xml:space="preserve">data reprocessed. </w:t>
       </w:r>
       <w:r>
         <w:rPr>
@@ -1400,7 +2504,23 @@
           <w:sz w:val="26"/>
           <w:szCs w:val="26"/>
         </w:rPr>
-        <w:t>=1                        ;Change the sampling rate</w:t>
+        <w:t xml:space="preserve">=1                        </w:t>
+      </w:r>
+      <w:proofErr w:type="gramStart"/>
+      <w:r>
+        <w:rPr>
+          <w:sz w:val="26"/>
+          <w:szCs w:val="26"/>
+        </w:rPr>
+        <w:t>;Change</w:t>
+      </w:r>
+      <w:proofErr w:type="gramEnd"/>
+      <w:r>
+        <w:rPr>
+          <w:sz w:val="26"/>
+          <w:szCs w:val="26"/>
+        </w:rPr>
+        <w:t xml:space="preserve"> the sampling rate</w:t>
       </w:r>
     </w:p>
     <w:p>
@@ -1431,7 +2551,23 @@
           <w:sz w:val="26"/>
           <w:szCs w:val="26"/>
         </w:rPr>
-        <w:t xml:space="preserve">    ;Reprocess the data</w:t>
+        <w:t xml:space="preserve">    </w:t>
+      </w:r>
+      <w:proofErr w:type="gramStart"/>
+      <w:r>
+        <w:rPr>
+          <w:sz w:val="26"/>
+          <w:szCs w:val="26"/>
+        </w:rPr>
+        <w:t>;Reprocess</w:t>
+      </w:r>
+      <w:proofErr w:type="gramEnd"/>
+      <w:r>
+        <w:rPr>
+          <w:sz w:val="26"/>
+          <w:szCs w:val="26"/>
+        </w:rPr>
+        <w:t xml:space="preserve"> the data</w:t>
       </w:r>
     </w:p>
     <w:p>
@@ -1477,7 +2613,6 @@
           <w:sz w:val="30"/>
           <w:szCs w:val="30"/>
         </w:rPr>
-        <w:lastRenderedPageBreak/>
         <w:t>Browsing Processed Data</w:t>
       </w:r>
     </w:p>
@@ -1498,12 +2633,21 @@
           <w:szCs w:val="26"/>
         </w:rPr>
       </w:pPr>
-      <w:r>
-        <w:rPr>
-          <w:sz w:val="26"/>
-          <w:szCs w:val="26"/>
-        </w:rPr>
-        <w:t>Select “Other Actions / Browse Data” from the main window to enter the data browser.  The browser may also be accessed directly from IDL command line by typing “soda2_browse”.  Load a processed (*.</w:t>
+      <w:proofErr w:type="gramStart"/>
+      <w:r>
+        <w:rPr>
+          <w:sz w:val="26"/>
+          <w:szCs w:val="26"/>
+        </w:rPr>
+        <w:t>Select “Other Actions / Browse Data” from the main window to enter the data browser.</w:t>
+      </w:r>
+      <w:proofErr w:type="gramEnd"/>
+      <w:r>
+        <w:rPr>
+          <w:sz w:val="26"/>
+          <w:szCs w:val="26"/>
+        </w:rPr>
+        <w:t xml:space="preserve">  The browser may also be accessed directly from IDL command line by typing “soda2_browse”.  Load a processed (*.</w:t>
       </w:r>
       <w:proofErr w:type="spellStart"/>
       <w:r>
@@ -1591,7 +2735,15 @@
           <w:sz w:val="26"/>
           <w:szCs w:val="26"/>
         </w:rPr>
-        <w:t xml:space="preserve">  To move forward in time</w:t>
+        <w:t xml:space="preserve">  </w:t>
+      </w:r>
+      <w:proofErr w:type="gramStart"/>
+      <w:r>
+        <w:rPr>
+          <w:sz w:val="26"/>
+          <w:szCs w:val="26"/>
+        </w:rPr>
+        <w:t>To move forward in time</w:t>
       </w:r>
       <w:r>
         <w:rPr>
@@ -1605,14 +2757,54 @@
           <w:sz w:val="26"/>
           <w:szCs w:val="26"/>
         </w:rPr>
-        <w:t>t.  To move backward in time,</w:t>
-      </w:r>
-      <w:r>
-        <w:rPr>
-          <w:sz w:val="26"/>
-          <w:szCs w:val="26"/>
-        </w:rPr>
-        <w:t xml:space="preserve"> right-click on the main plot.  The scroll wheel on a mouse may also be used to move forward or backward more rapidly.  A blue indicator line shows the current position in a small concentration plot at the bottom of the screen.  Left-click on this plot to directly access a new time period.  A new time may also be typed into the text box at the bottom-left corner of the window in either '</w:t>
+        <w:t>t.</w:t>
+      </w:r>
+      <w:proofErr w:type="gramEnd"/>
+      <w:r>
+        <w:rPr>
+          <w:sz w:val="26"/>
+          <w:szCs w:val="26"/>
+        </w:rPr>
+        <w:t xml:space="preserve">  </w:t>
+      </w:r>
+      <w:proofErr w:type="gramStart"/>
+      <w:r>
+        <w:rPr>
+          <w:sz w:val="26"/>
+          <w:szCs w:val="26"/>
+        </w:rPr>
+        <w:t>To move backward in time,</w:t>
+      </w:r>
+      <w:r>
+        <w:rPr>
+          <w:sz w:val="26"/>
+          <w:szCs w:val="26"/>
+        </w:rPr>
+        <w:t xml:space="preserve"> right-click on the main plot.</w:t>
+      </w:r>
+      <w:proofErr w:type="gramEnd"/>
+      <w:r>
+        <w:rPr>
+          <w:sz w:val="26"/>
+          <w:szCs w:val="26"/>
+        </w:rPr>
+        <w:t xml:space="preserve">  The scroll wheel on a mouse may also be used to move forward or backward more rapidly.  A blue indicator line shows the current position in a small concentration plot at the bottom of the screen.  </w:t>
+      </w:r>
+      <w:proofErr w:type="gramStart"/>
+      <w:r>
+        <w:rPr>
+          <w:sz w:val="26"/>
+          <w:szCs w:val="26"/>
+        </w:rPr>
+        <w:t>Left-click on this plot to directly access a new time period.</w:t>
+      </w:r>
+      <w:proofErr w:type="gramEnd"/>
+      <w:r>
+        <w:rPr>
+          <w:sz w:val="26"/>
+          <w:szCs w:val="26"/>
+        </w:rPr>
+        <w:t xml:space="preserve">  A new time may also be typed into the text box at the bottom-left corner of the window in either '</w:t>
       </w:r>
       <w:proofErr w:type="spellStart"/>
       <w:r>
@@ -1679,7 +2871,7 @@
           <w:sz w:val="26"/>
           <w:szCs w:val="26"/>
         </w:rPr>
-        <w:t xml:space="preserve">The default tab shows the normalized particle size distribution, the area ratio distribution, and a colorized contour composite of these two distributions.  Computed bulk values such as total number concentration, ice water content, and mean diameter for the current time period are also displayed.  </w:t>
+        <w:t xml:space="preserve">The default tab shows the normalized particle size distribution, the area ratio distribution, and a colorized contour composite of these two distributions.  Computed bulk values such as total number concentration, ice water content, and mean diameter for the current time period are displayed.  </w:t>
       </w:r>
     </w:p>
     <w:p>
@@ -1853,7 +3045,15 @@
           <w:sz w:val="26"/>
           <w:szCs w:val="26"/>
         </w:rPr>
-        <w:t xml:space="preserve"> time period.  If sufficient particles were recorded it should be a flat line.  </w:t>
+        <w:t xml:space="preserve"> time period.  If sufficient particles were recorded it should be </w:t>
+      </w:r>
+      <w:r>
+        <w:rPr>
+          <w:sz w:val="26"/>
+          <w:szCs w:val="26"/>
+        </w:rPr>
+        <w:lastRenderedPageBreak/>
+        <w:t xml:space="preserve">a flat line.  </w:t>
       </w:r>
       <w:r>
         <w:rPr>
@@ -1929,6 +3129,17 @@
       </w:pPr>
       <w:r>
         <w:rPr>
+          <w:noProof/>
+        </w:rPr>
+        <w:pict>
+          <v:shape id="_x0000_s1030" type="#_x0000_t75" style="position:absolute;margin-left:0;margin-top:92.75pt;width:384.5pt;height:495.4pt;z-index:251661312;mso-wrap-distance-top:7.2pt;mso-wrap-distance-bottom:7.2pt;mso-position-horizontal:center;mso-position-horizontal-relative:text;mso-position-vertical-relative:text">
+            <v:imagedata r:id="rId10" o:title="soda3_colorplots"/>
+            <w10:wrap type="topAndBottom"/>
+          </v:shape>
+        </w:pict>
+      </w:r>
+      <w:r>
+        <w:rPr>
           <w:sz w:val="26"/>
           <w:szCs w:val="26"/>
         </w:rPr>
@@ -1987,6 +3198,7 @@
           <w:sz w:val="26"/>
           <w:szCs w:val="26"/>
         </w:rPr>
+        <w:lastRenderedPageBreak/>
         <w:t>Saving plots:</w:t>
       </w:r>
     </w:p>
@@ -2002,15 +3214,7 @@
           <w:sz w:val="26"/>
           <w:szCs w:val="26"/>
         </w:rPr>
-        <w:t xml:space="preserve">Click the “Create PNG” button on any screen to save the current plot(s) to a PNG image.  It </w:t>
-      </w:r>
-      <w:r>
-        <w:rPr>
-          <w:sz w:val="26"/>
-          <w:szCs w:val="26"/>
-        </w:rPr>
-        <w:lastRenderedPageBreak/>
-        <w:t>will be saved in the directory where the processed file is located.</w:t>
+        <w:t>Click the “Create PNG” button on any screen to save the current plot(s) to a PNG image.  It will be saved in the directory where the processed file is located.</w:t>
       </w:r>
     </w:p>
     <w:p>
@@ -2068,6 +3272,22 @@
         </w:rPr>
         <w:t xml:space="preserve"> from the “File / Properties” menu</w:t>
       </w:r>
+    </w:p>
+    <w:p>
+      <w:pPr>
+        <w:rPr>
+          <w:sz w:val="26"/>
+          <w:szCs w:val="26"/>
+        </w:rPr>
+      </w:pPr>
+    </w:p>
+    <w:p>
+      <w:pPr>
+        <w:rPr>
+          <w:sz w:val="26"/>
+          <w:szCs w:val="26"/>
+        </w:rPr>
+      </w:pPr>
     </w:p>
     <w:p>
       <w:pPr>
@@ -2089,225 +3309,39 @@
           <w:szCs w:val="30"/>
         </w:rPr>
       </w:pPr>
-    </w:p>
-    <w:p>
-      <w:pPr>
-        <w:pBdr>
-          <w:bottom w:val="single" w:sz="4" w:space="1" w:color="000000"/>
-        </w:pBdr>
+      <w:r>
         <w:rPr>
           <w:b/>
           <w:bCs/>
           <w:sz w:val="30"/>
           <w:szCs w:val="30"/>
         </w:rPr>
-      </w:pPr>
-      <w:r>
+        <w:t>Exporting Data</w:t>
+      </w:r>
+    </w:p>
+    <w:p>
+      <w:pPr>
         <w:rPr>
           <w:b/>
           <w:bCs/>
           <w:sz w:val="30"/>
           <w:szCs w:val="30"/>
         </w:rPr>
-        <w:t>Processing Details</w:t>
-      </w:r>
-    </w:p>
-    <w:p>
-      <w:pPr>
-        <w:rPr>
-          <w:sz w:val="26"/>
-          <w:szCs w:val="26"/>
-        </w:rPr>
-      </w:pPr>
-    </w:p>
-    <w:p>
-      <w:pPr>
-        <w:rPr>
-          <w:i/>
-          <w:iCs/>
-          <w:sz w:val="26"/>
-          <w:szCs w:val="26"/>
-          <w:u w:val="single"/>
-        </w:rPr>
-      </w:pPr>
-      <w:r>
-        <w:rPr>
-          <w:i/>
-          <w:iCs/>
-          <w:sz w:val="26"/>
-          <w:szCs w:val="26"/>
-          <w:u w:val="single"/>
-        </w:rPr>
-        <w:t>Part 1:  Particle Sizing and Sample Area</w:t>
-      </w:r>
-    </w:p>
-    <w:p>
-      <w:pPr>
-        <w:rPr>
-          <w:sz w:val="26"/>
-          <w:szCs w:val="26"/>
-        </w:rPr>
-      </w:pPr>
-    </w:p>
-    <w:p>
-      <w:pPr>
-        <w:rPr>
-          <w:sz w:val="26"/>
-          <w:szCs w:val="26"/>
-        </w:rPr>
-      </w:pPr>
-      <w:r>
-        <w:rPr>
-          <w:sz w:val="26"/>
-          <w:szCs w:val="26"/>
-        </w:rPr>
-        <w:t xml:space="preserve">Particles can be measured by </w:t>
-      </w:r>
-      <w:r>
-        <w:rPr>
-          <w:sz w:val="26"/>
-          <w:szCs w:val="26"/>
-        </w:rPr>
-        <w:t>several</w:t>
-      </w:r>
-      <w:r>
-        <w:rPr>
-          <w:sz w:val="26"/>
-          <w:szCs w:val="26"/>
-        </w:rPr>
-        <w:t xml:space="preserve"> methods, </w:t>
-      </w:r>
-      <w:r>
-        <w:rPr>
-          <w:sz w:val="26"/>
-          <w:szCs w:val="26"/>
-        </w:rPr>
-        <w:t xml:space="preserve">including </w:t>
-      </w:r>
-      <w:r>
-        <w:rPr>
-          <w:sz w:val="26"/>
-          <w:szCs w:val="26"/>
-        </w:rPr>
-        <w:t xml:space="preserve">circle-fit, sizing across the array (x-size) and sizing with the airflow (y-size).  </w:t>
-      </w:r>
-    </w:p>
-    <w:p>
-      <w:pPr>
-        <w:rPr>
-          <w:sz w:val="26"/>
-          <w:szCs w:val="26"/>
-        </w:rPr>
-      </w:pPr>
-    </w:p>
-    <w:p>
-      <w:pPr>
-        <w:rPr>
-          <w:sz w:val="26"/>
-          <w:szCs w:val="26"/>
-        </w:rPr>
-      </w:pPr>
-      <w:r>
-        <w:rPr>
-          <w:sz w:val="26"/>
-          <w:szCs w:val="26"/>
-        </w:rPr>
-        <w:t>The circle-fit method is the d</w:t>
-      </w:r>
-      <w:r>
-        <w:rPr>
-          <w:sz w:val="26"/>
-          <w:szCs w:val="26"/>
-        </w:rPr>
-        <w:t>efault sizing method.  It</w:t>
-      </w:r>
-      <w:r>
-        <w:rPr>
-          <w:sz w:val="26"/>
-          <w:szCs w:val="26"/>
-        </w:rPr>
-        <w:t xml:space="preserve"> fits the smallest possible circle around a particle image and uses the diameter of that circle as the diameter of the particle.  This method is used for its computational efficiency, as well as its ability to produce a clean comparison of the area of particle to the area of the circle.  This </w:t>
-      </w:r>
-      <w:r>
-        <w:rPr>
-          <w:sz w:val="26"/>
-          <w:szCs w:val="26"/>
-        </w:rPr>
-        <w:t>“</w:t>
-      </w:r>
-      <w:r>
-        <w:rPr>
-          <w:sz w:val="26"/>
-          <w:szCs w:val="26"/>
-        </w:rPr>
-        <w:t>area ratio</w:t>
-      </w:r>
-      <w:r>
-        <w:rPr>
-          <w:sz w:val="26"/>
-          <w:szCs w:val="26"/>
-        </w:rPr>
-        <w:t>”</w:t>
-      </w:r>
-      <w:r>
-        <w:rPr>
-          <w:sz w:val="26"/>
-          <w:szCs w:val="26"/>
-        </w:rPr>
-        <w:t xml:space="preserve"> is used for subsequent particle rejection, roundness detection, and may also be used for computing such parameters as fall velocity and optical extinction.</w:t>
-      </w:r>
-    </w:p>
-    <w:p>
-      <w:pPr>
-        <w:rPr>
-          <w:sz w:val="26"/>
-          <w:szCs w:val="26"/>
-        </w:rPr>
-      </w:pPr>
-    </w:p>
-    <w:p>
-      <w:pPr>
-        <w:rPr>
-          <w:sz w:val="26"/>
-          <w:szCs w:val="26"/>
-        </w:rPr>
-      </w:pPr>
-      <w:r>
-        <w:rPr>
-          <w:sz w:val="26"/>
-          <w:szCs w:val="26"/>
-        </w:rPr>
-        <w:t xml:space="preserve">The x-size and y-size methods measure the maximum difference between shaded pixels in their respective directions.   X-size may be useful for spinning disc calibrations, or for any time where the probe's timing did not match the particle speed resulting in distorted images.   </w:t>
-      </w:r>
-    </w:p>
-    <w:p>
-      <w:pPr>
-        <w:rPr>
-          <w:sz w:val="26"/>
-          <w:szCs w:val="26"/>
-        </w:rPr>
-      </w:pPr>
-    </w:p>
-    <w:p>
-      <w:pPr>
-        <w:rPr>
-          <w:sz w:val="26"/>
-          <w:szCs w:val="26"/>
-        </w:rPr>
-      </w:pPr>
-      <w:r>
-        <w:rPr>
-          <w:sz w:val="26"/>
-          <w:szCs w:val="26"/>
-        </w:rPr>
-        <w:t>Under ‘water’ processing</w:t>
-      </w:r>
-      <w:r>
-        <w:rPr>
-          <w:sz w:val="26"/>
-          <w:szCs w:val="26"/>
-        </w:rPr>
-        <w:t xml:space="preserve"> a sizing correction is applied following </w:t>
+      </w:pPr>
+    </w:p>
+    <w:p>
+      <w:pPr>
+        <w:rPr>
+          <w:sz w:val="26"/>
+          <w:szCs w:val="26"/>
+        </w:rPr>
+      </w:pPr>
+      <w:r>
+        <w:rPr>
+          <w:sz w:val="26"/>
+          <w:szCs w:val="26"/>
+        </w:rPr>
+        <w:t xml:space="preserve">The processed data and images can be exported to </w:t>
       </w:r>
       <w:proofErr w:type="spellStart"/>
       <w:r>
@@ -2315,7 +3349,7 @@
           <w:sz w:val="26"/>
           <w:szCs w:val="26"/>
         </w:rPr>
-        <w:t>Korolev</w:t>
+        <w:t>netCDF</w:t>
       </w:r>
       <w:proofErr w:type="spellEnd"/>
       <w:r>
@@ -2323,51 +3357,7 @@
           <w:sz w:val="26"/>
           <w:szCs w:val="26"/>
         </w:rPr>
-        <w:t xml:space="preserve"> (2007).  This correction is based on the size of the Poisson spot seen when imaging liquid particles, and indicates magnification of a particle due to its position in the depth of field.</w:t>
-      </w:r>
-      <w:r>
-        <w:rPr>
-          <w:sz w:val="26"/>
-          <w:szCs w:val="26"/>
-        </w:rPr>
-        <w:t xml:space="preserve">  If a Poisson spot is detected</w:t>
-      </w:r>
-      <w:r>
-        <w:rPr>
-          <w:sz w:val="26"/>
-          <w:szCs w:val="26"/>
-        </w:rPr>
-        <w:t xml:space="preserve"> its area is measured and compared to the area of the complete particle.  The ratio of these two areas is used to find a correction factor, which reduces the size measurement to its expected pre-magnification value.  </w:t>
-      </w:r>
-    </w:p>
-    <w:p>
-      <w:pPr>
-        <w:rPr>
-          <w:sz w:val="26"/>
-          <w:szCs w:val="26"/>
-        </w:rPr>
-      </w:pPr>
-    </w:p>
-    <w:p>
-      <w:pPr>
-        <w:rPr>
-          <w:sz w:val="26"/>
-          <w:szCs w:val="26"/>
-        </w:rPr>
-      </w:pPr>
-      <w:r>
-        <w:rPr>
-          <w:sz w:val="26"/>
-          <w:szCs w:val="26"/>
-        </w:rPr>
-        <w:t>In all sizing methods,</w:t>
-      </w:r>
-      <w:r>
-        <w:rPr>
-          <w:sz w:val="26"/>
-          <w:szCs w:val="26"/>
-        </w:rPr>
-        <w:t xml:space="preserve"> partially imaged particles which touch either or both ends of the diode array are allowed by default.   The sample area of the probe is computed following the “reconstruction” method in Equation 17 of </w:t>
+        <w:t xml:space="preserve"> (data) and PNG (images) for compatibility with </w:t>
       </w:r>
       <w:proofErr w:type="spellStart"/>
       <w:r>
@@ -2375,7 +3365,7 @@
           <w:sz w:val="26"/>
           <w:szCs w:val="26"/>
         </w:rPr>
-        <w:t>Heymsfield</w:t>
+        <w:t>Matlab</w:t>
       </w:r>
       <w:proofErr w:type="spellEnd"/>
       <w:r>
@@ -2383,59 +3373,14 @@
           <w:sz w:val="26"/>
           <w:szCs w:val="26"/>
         </w:rPr>
-        <w:t xml:space="preserve"> and Parrish (1978).  If the user elects to reject partially imaged particles, the sample area is computed following Equation 4 of the same reference.  </w:t>
-      </w:r>
-    </w:p>
-    <w:p>
-      <w:pPr>
-        <w:rPr>
-          <w:sz w:val="26"/>
-          <w:szCs w:val="26"/>
-        </w:rPr>
-      </w:pPr>
-    </w:p>
-    <w:p>
-      <w:pPr>
-        <w:rPr>
-          <w:i/>
-          <w:iCs/>
-          <w:sz w:val="26"/>
-          <w:szCs w:val="26"/>
-          <w:u w:val="single"/>
-        </w:rPr>
-      </w:pPr>
-      <w:r>
-        <w:rPr>
-          <w:i/>
-          <w:iCs/>
-          <w:sz w:val="26"/>
-          <w:szCs w:val="26"/>
-          <w:u w:val="single"/>
-        </w:rPr>
-        <w:t>Part 2:  Shattering Corrections</w:t>
-      </w:r>
-    </w:p>
-    <w:p>
-      <w:pPr>
-        <w:rPr>
-          <w:sz w:val="26"/>
-          <w:szCs w:val="26"/>
-        </w:rPr>
-      </w:pPr>
-    </w:p>
-    <w:p>
-      <w:pPr>
-        <w:rPr>
-          <w:sz w:val="26"/>
-          <w:szCs w:val="26"/>
-        </w:rPr>
-      </w:pPr>
-      <w:r>
-        <w:rPr>
-          <w:sz w:val="26"/>
-          <w:szCs w:val="26"/>
-        </w:rPr>
-        <w:t xml:space="preserve">Large particles that impact on the forward surface of a probe arm can break into many pieces and then be imaged by the probe.  This results in an overestimate of the concentration of small particles.   Since these small particles appear in clusters, the time between neighboring particles, or </w:t>
+        <w:t xml:space="preserve">, Python, or other software packages.  </w:t>
+      </w:r>
+      <w:r>
+        <w:rPr>
+          <w:sz w:val="26"/>
+          <w:szCs w:val="26"/>
+        </w:rPr>
+        <w:t>Select “Other Actions / Export Data” from the main window to open the data export menu.  Add processed (*.</w:t>
       </w:r>
       <w:proofErr w:type="spellStart"/>
       <w:r>
@@ -2443,6 +3388,77 @@
           <w:sz w:val="26"/>
           <w:szCs w:val="26"/>
         </w:rPr>
+        <w:t>dat</w:t>
+      </w:r>
+      <w:proofErr w:type="spellEnd"/>
+      <w:r>
+        <w:rPr>
+          <w:sz w:val="26"/>
+          <w:szCs w:val="26"/>
+        </w:rPr>
+        <w:t xml:space="preserve">) files to the list for export to the </w:t>
+      </w:r>
+      <w:proofErr w:type="spellStart"/>
+      <w:r>
+        <w:rPr>
+          <w:sz w:val="26"/>
+          <w:szCs w:val="26"/>
+        </w:rPr>
+        <w:t>netCDF</w:t>
+      </w:r>
+      <w:proofErr w:type="spellEnd"/>
+      <w:r>
+        <w:rPr>
+          <w:sz w:val="26"/>
+          <w:szCs w:val="26"/>
+        </w:rPr>
+        <w:t xml:space="preserve"> format or to PNG images.  </w:t>
+      </w:r>
+    </w:p>
+    <w:p>
+      <w:pPr>
+        <w:rPr>
+          <w:sz w:val="26"/>
+          <w:szCs w:val="26"/>
+        </w:rPr>
+      </w:pPr>
+    </w:p>
+    <w:p>
+      <w:pPr>
+        <w:rPr>
+          <w:sz w:val="26"/>
+          <w:szCs w:val="26"/>
+        </w:rPr>
+      </w:pPr>
+      <w:r>
+        <w:rPr>
+          <w:sz w:val="26"/>
+          <w:szCs w:val="26"/>
+        </w:rPr>
+        <w:t xml:space="preserve">The </w:t>
+      </w:r>
+      <w:proofErr w:type="spellStart"/>
+      <w:r>
+        <w:rPr>
+          <w:sz w:val="26"/>
+          <w:szCs w:val="26"/>
+        </w:rPr>
+        <w:t>netCDF</w:t>
+      </w:r>
+      <w:proofErr w:type="spellEnd"/>
+      <w:r>
+        <w:rPr>
+          <w:sz w:val="26"/>
+          <w:szCs w:val="26"/>
+        </w:rPr>
+        <w:t xml:space="preserve"> files will contain particle size distributions, counts, </w:t>
+      </w:r>
+      <w:proofErr w:type="spellStart"/>
+      <w:r>
+        <w:rPr>
+          <w:sz w:val="26"/>
+          <w:szCs w:val="26"/>
+        </w:rPr>
         <w:t>interarrival</w:t>
       </w:r>
       <w:proofErr w:type="spellEnd"/>
@@ -2451,141 +3467,65 @@
           <w:sz w:val="26"/>
           <w:szCs w:val="26"/>
         </w:rPr>
-        <w:t xml:space="preserve"> time, may be used to detect suspected shattering events.  SODA-2 corrects for sha</w:t>
-      </w:r>
-      <w:r>
-        <w:rPr>
-          <w:sz w:val="26"/>
-          <w:szCs w:val="26"/>
-        </w:rPr>
-        <w:t>ttering events using the method</w:t>
-      </w:r>
-      <w:r>
-        <w:rPr>
-          <w:sz w:val="26"/>
-          <w:szCs w:val="26"/>
-        </w:rPr>
-        <w:t xml:space="preserve"> described in Field, et al. (2006).</w:t>
-      </w:r>
-    </w:p>
-    <w:p>
-      <w:pPr>
-        <w:rPr>
-          <w:i/>
-          <w:iCs/>
-          <w:sz w:val="26"/>
-          <w:szCs w:val="26"/>
-          <w:u w:val="single"/>
-        </w:rPr>
-      </w:pPr>
-    </w:p>
-    <w:p>
-      <w:pPr>
-        <w:rPr>
-          <w:i/>
-          <w:iCs/>
-          <w:sz w:val="26"/>
-          <w:szCs w:val="26"/>
-          <w:u w:val="single"/>
-        </w:rPr>
-      </w:pPr>
-      <w:r>
-        <w:rPr>
-          <w:i/>
-          <w:iCs/>
-          <w:sz w:val="26"/>
-          <w:szCs w:val="26"/>
-          <w:u w:val="single"/>
-        </w:rPr>
-        <w:t>Part 3:  Particle Rejection Criteria</w:t>
-      </w:r>
-    </w:p>
-    <w:p>
-      <w:pPr>
-        <w:rPr>
-          <w:sz w:val="26"/>
-          <w:szCs w:val="26"/>
-        </w:rPr>
-      </w:pPr>
-    </w:p>
-    <w:p>
-      <w:pPr>
-        <w:rPr>
-          <w:sz w:val="26"/>
-          <w:szCs w:val="26"/>
-        </w:rPr>
-      </w:pPr>
-      <w:r>
-        <w:rPr>
-          <w:sz w:val="26"/>
-          <w:szCs w:val="26"/>
-        </w:rPr>
-        <w:t>The particle rejection criteria in SODA-2 serve two purposes, to distinguish between “round” and “irregular” particles if water processing is enabled, and to remove image artifacts.  Im</w:t>
-      </w:r>
-      <w:r>
-        <w:rPr>
-          <w:sz w:val="26"/>
-          <w:szCs w:val="26"/>
-        </w:rPr>
-        <w:t>age artifact rejection is</w:t>
-      </w:r>
-      <w:r>
-        <w:rPr>
-          <w:sz w:val="26"/>
-          <w:szCs w:val="26"/>
-        </w:rPr>
-        <w:t xml:space="preserve"> based on the </w:t>
-      </w:r>
-      <w:r>
-        <w:rPr>
-          <w:sz w:val="26"/>
-          <w:szCs w:val="26"/>
-        </w:rPr>
-        <w:t xml:space="preserve">area </w:t>
-      </w:r>
-      <w:r>
-        <w:rPr>
-          <w:sz w:val="26"/>
-          <w:szCs w:val="26"/>
-        </w:rPr>
-        <w:t>ratio</w:t>
-      </w:r>
-      <w:r>
-        <w:rPr>
-          <w:sz w:val="26"/>
-          <w:szCs w:val="26"/>
-        </w:rPr>
-        <w:t xml:space="preserve">.  </w:t>
-      </w:r>
-      <w:r>
-        <w:rPr>
-          <w:sz w:val="26"/>
-          <w:szCs w:val="26"/>
-        </w:rPr>
-        <w:t>The rejection criteria details are as follows:</w:t>
-      </w:r>
-    </w:p>
-    <w:p>
-      <w:pPr>
-        <w:rPr>
-          <w:sz w:val="26"/>
-          <w:szCs w:val="26"/>
-        </w:rPr>
-      </w:pPr>
-    </w:p>
-    <w:p>
-      <w:pPr>
-        <w:rPr>
-          <w:sz w:val="26"/>
-          <w:szCs w:val="26"/>
-        </w:rPr>
-      </w:pPr>
-      <w:r>
-        <w:rPr>
-          <w:sz w:val="26"/>
-          <w:szCs w:val="26"/>
-        </w:rPr>
-        <w:t>Under default processing particles are rejected if:</w:t>
+        <w:t xml:space="preserve"> time distributions, and a variety of computed parameters such as IWC, mean diameter, and total area.   </w:t>
+      </w:r>
+      <w:r>
+        <w:rPr>
+          <w:sz w:val="26"/>
+          <w:szCs w:val="26"/>
+        </w:rPr>
+        <w:t>See the program soda2_export_ncdf.pro for more options.</w:t>
+      </w:r>
+    </w:p>
+    <w:p>
+      <w:pPr>
+        <w:rPr>
+          <w:sz w:val="26"/>
+          <w:szCs w:val="26"/>
+        </w:rPr>
+      </w:pPr>
+    </w:p>
+    <w:p>
+      <w:pPr>
+        <w:rPr>
+          <w:sz w:val="26"/>
+          <w:szCs w:val="26"/>
+        </w:rPr>
+      </w:pPr>
+      <w:r>
+        <w:rPr>
+          <w:sz w:val="26"/>
+          <w:szCs w:val="26"/>
+        </w:rPr>
+        <w:t>PNG files each contain one minute of  sample images, with one image buffer</w:t>
+      </w:r>
+      <w:r>
+        <w:rPr>
+          <w:sz w:val="26"/>
+          <w:szCs w:val="26"/>
+        </w:rPr>
+        <w:t xml:space="preserve"> (roughly 1000 slices)</w:t>
+      </w:r>
+      <w:r>
+        <w:rPr>
+          <w:sz w:val="26"/>
+          <w:szCs w:val="26"/>
+        </w:rPr>
+        <w:t xml:space="preserve"> shown</w:t>
+      </w:r>
+      <w:r>
+        <w:rPr>
+          <w:sz w:val="26"/>
+          <w:szCs w:val="26"/>
+        </w:rPr>
+        <w:t xml:space="preserve"> for each time </w:t>
+      </w:r>
+      <w:r>
+        <w:rPr>
+          <w:sz w:val="26"/>
+          <w:szCs w:val="26"/>
+        </w:rPr>
+        <w:t>interval that was processed.  Use the command-line version to output all images or to specify start and/or stop times, for example:</w:t>
       </w:r>
     </w:p>
     <w:p>
@@ -2601,119 +3541,47 @@
           <w:szCs w:val="26"/>
         </w:rPr>
         <w:tab/>
-        <w:t>Area ratio &lt; 0.1</w:t>
-      </w:r>
-    </w:p>
-    <w:p>
-      <w:pPr>
-        <w:rPr>
-          <w:sz w:val="26"/>
-          <w:szCs w:val="26"/>
-        </w:rPr>
-      </w:pPr>
-      <w:r>
-        <w:rPr>
-          <w:sz w:val="26"/>
-          <w:szCs w:val="26"/>
-        </w:rPr>
-        <w:tab/>
-        <w:t>Particle size outside of size-bin range</w:t>
-      </w:r>
-    </w:p>
-    <w:p>
-      <w:pPr>
-        <w:rPr>
-          <w:sz w:val="26"/>
-          <w:szCs w:val="26"/>
-        </w:rPr>
-      </w:pPr>
-    </w:p>
-    <w:p>
-      <w:pPr>
-        <w:rPr>
-          <w:sz w:val="26"/>
-          <w:szCs w:val="26"/>
-        </w:rPr>
-      </w:pPr>
-      <w:r>
-        <w:rPr>
-          <w:sz w:val="26"/>
-          <w:szCs w:val="26"/>
-        </w:rPr>
-        <w:t>Under ‘water’ processing particles are rejected if:</w:t>
-      </w:r>
-    </w:p>
-    <w:p>
-      <w:pPr>
-        <w:rPr>
-          <w:sz w:val="26"/>
-          <w:szCs w:val="26"/>
-        </w:rPr>
-      </w:pPr>
-      <w:r>
-        <w:rPr>
-          <w:sz w:val="26"/>
-          <w:szCs w:val="26"/>
-        </w:rPr>
-        <w:tab/>
-        <w:t>Area ratio &lt; 0.4</w:t>
-      </w:r>
-    </w:p>
-    <w:p>
-      <w:pPr>
-        <w:rPr>
-          <w:sz w:val="26"/>
-          <w:szCs w:val="26"/>
-        </w:rPr>
-      </w:pPr>
-      <w:r>
-        <w:rPr>
-          <w:sz w:val="26"/>
-          <w:szCs w:val="26"/>
-        </w:rPr>
-        <w:tab/>
-        <w:t>Area ratio &lt; 0.5 for particles 10 pixels or larger</w:t>
-      </w:r>
-    </w:p>
-    <w:p>
-      <w:pPr>
-        <w:rPr>
-          <w:sz w:val="26"/>
-          <w:szCs w:val="26"/>
-        </w:rPr>
-      </w:pPr>
-      <w:r>
-        <w:rPr>
-          <w:sz w:val="26"/>
-          <w:szCs w:val="26"/>
-        </w:rPr>
-        <w:tab/>
-        <w:t>Size greater than 6mm</w:t>
-      </w:r>
-    </w:p>
-    <w:p>
-      <w:pPr>
-        <w:rPr>
-          <w:sz w:val="26"/>
-          <w:szCs w:val="26"/>
-        </w:rPr>
-      </w:pPr>
-      <w:r>
-        <w:rPr>
-          <w:sz w:val="26"/>
-          <w:szCs w:val="26"/>
-        </w:rPr>
-        <w:tab/>
-        <w:t>Corrected particle size outside of size-bin range</w:t>
-      </w:r>
-    </w:p>
-    <w:p>
-      <w:pPr>
-        <w:rPr>
-          <w:sz w:val="26"/>
-          <w:szCs w:val="26"/>
-        </w:rPr>
-      </w:pPr>
+        <w:t xml:space="preserve">IDL&gt; soda2_imagedump, ‘myfile.dat’, /all, </w:t>
+      </w:r>
+      <w:proofErr w:type="spellStart"/>
+      <w:r>
+        <w:rPr>
+          <w:sz w:val="26"/>
+          <w:szCs w:val="26"/>
+        </w:rPr>
+        <w:t>starttime</w:t>
+      </w:r>
+      <w:proofErr w:type="spellEnd"/>
+      <w:r>
+        <w:rPr>
+          <w:sz w:val="26"/>
+          <w:szCs w:val="26"/>
+        </w:rPr>
+        <w:t>=</w:t>
+      </w:r>
+      <w:proofErr w:type="gramStart"/>
+      <w:r>
+        <w:rPr>
+          <w:sz w:val="26"/>
+          <w:szCs w:val="26"/>
+        </w:rPr>
+        <w:t>hms2</w:t>
+      </w:r>
+      <w:r>
+        <w:rPr>
+          <w:sz w:val="26"/>
+          <w:szCs w:val="26"/>
+        </w:rPr>
+        <w:t>sfm(</w:t>
+      </w:r>
+      <w:proofErr w:type="gramEnd"/>
+      <w:r>
+        <w:rPr>
+          <w:sz w:val="26"/>
+          <w:szCs w:val="26"/>
+        </w:rPr>
+        <w:t>130000)</w:t>
+      </w:r>
     </w:p>
     <w:p>
       <w:pPr>
@@ -2735,14 +3603,27 @@
           <w:szCs w:val="30"/>
         </w:rPr>
       </w:pPr>
-      <w:r>
+    </w:p>
+    <w:p>
+      <w:pPr>
+        <w:pBdr>
+          <w:bottom w:val="single" w:sz="4" w:space="1" w:color="000000"/>
+        </w:pBdr>
         <w:rPr>
           <w:b/>
           <w:bCs/>
           <w:sz w:val="30"/>
           <w:szCs w:val="30"/>
         </w:rPr>
-        <w:t>Processed Data File Format</w:t>
+      </w:pPr>
+      <w:r>
+        <w:rPr>
+          <w:b/>
+          <w:bCs/>
+          <w:sz w:val="30"/>
+          <w:szCs w:val="30"/>
+        </w:rPr>
+        <w:t>Processing Details</w:t>
       </w:r>
     </w:p>
     <w:p>
@@ -2760,14 +3641,656 @@
           <w:iCs/>
           <w:sz w:val="26"/>
           <w:szCs w:val="26"/>
-        </w:rPr>
-      </w:pPr>
-      <w:r>
-        <w:rPr>
-          <w:sz w:val="26"/>
-          <w:szCs w:val="26"/>
-        </w:rPr>
-        <w:t>Processed data is saved in a raw data file using IDL's save/restore format.  This file can be used directly for analysis beyond the capabilities of the Data Browser.   T</w:t>
+          <w:u w:val="single"/>
+        </w:rPr>
+      </w:pPr>
+      <w:r>
+        <w:rPr>
+          <w:i/>
+          <w:iCs/>
+          <w:sz w:val="26"/>
+          <w:szCs w:val="26"/>
+          <w:u w:val="single"/>
+        </w:rPr>
+        <w:t>Part 1:  Particle Sizing and Sample Area</w:t>
+      </w:r>
+    </w:p>
+    <w:p>
+      <w:pPr>
+        <w:rPr>
+          <w:sz w:val="26"/>
+          <w:szCs w:val="26"/>
+        </w:rPr>
+      </w:pPr>
+    </w:p>
+    <w:p>
+      <w:pPr>
+        <w:rPr>
+          <w:sz w:val="26"/>
+          <w:szCs w:val="26"/>
+        </w:rPr>
+      </w:pPr>
+      <w:r>
+        <w:rPr>
+          <w:sz w:val="26"/>
+          <w:szCs w:val="26"/>
+        </w:rPr>
+        <w:t xml:space="preserve">Particles can be measured by </w:t>
+      </w:r>
+      <w:r>
+        <w:rPr>
+          <w:sz w:val="26"/>
+          <w:szCs w:val="26"/>
+        </w:rPr>
+        <w:t>several</w:t>
+      </w:r>
+      <w:r>
+        <w:rPr>
+          <w:sz w:val="26"/>
+          <w:szCs w:val="26"/>
+        </w:rPr>
+        <w:t xml:space="preserve"> methods, </w:t>
+      </w:r>
+      <w:r>
+        <w:rPr>
+          <w:sz w:val="26"/>
+          <w:szCs w:val="26"/>
+        </w:rPr>
+        <w:t xml:space="preserve">including </w:t>
+      </w:r>
+      <w:r>
+        <w:rPr>
+          <w:sz w:val="26"/>
+          <w:szCs w:val="26"/>
+        </w:rPr>
+        <w:t xml:space="preserve">circle-fit, sizing across the array (x-size) and sizing with the airflow (y-size).  </w:t>
+      </w:r>
+    </w:p>
+    <w:p>
+      <w:pPr>
+        <w:rPr>
+          <w:sz w:val="26"/>
+          <w:szCs w:val="26"/>
+        </w:rPr>
+      </w:pPr>
+    </w:p>
+    <w:p>
+      <w:pPr>
+        <w:rPr>
+          <w:sz w:val="26"/>
+          <w:szCs w:val="26"/>
+        </w:rPr>
+      </w:pPr>
+      <w:r>
+        <w:rPr>
+          <w:sz w:val="26"/>
+          <w:szCs w:val="26"/>
+        </w:rPr>
+        <w:t>The circle-fit method is the d</w:t>
+      </w:r>
+      <w:r>
+        <w:rPr>
+          <w:sz w:val="26"/>
+          <w:szCs w:val="26"/>
+        </w:rPr>
+        <w:t>efault sizing method.  It</w:t>
+      </w:r>
+      <w:r>
+        <w:rPr>
+          <w:sz w:val="26"/>
+          <w:szCs w:val="26"/>
+        </w:rPr>
+        <w:t xml:space="preserve"> fits the smallest possible circle around a particle image and uses the diameter of that circle as the diameter of the particle.  This method is used for its computational efficiency, as well as its ability to produce a clean comparison of the area of particle to the area of the circle.  This </w:t>
+      </w:r>
+      <w:r>
+        <w:rPr>
+          <w:sz w:val="26"/>
+          <w:szCs w:val="26"/>
+        </w:rPr>
+        <w:t>“</w:t>
+      </w:r>
+      <w:r>
+        <w:rPr>
+          <w:sz w:val="26"/>
+          <w:szCs w:val="26"/>
+        </w:rPr>
+        <w:t>area ratio</w:t>
+      </w:r>
+      <w:r>
+        <w:rPr>
+          <w:sz w:val="26"/>
+          <w:szCs w:val="26"/>
+        </w:rPr>
+        <w:t>”</w:t>
+      </w:r>
+      <w:r>
+        <w:rPr>
+          <w:sz w:val="26"/>
+          <w:szCs w:val="26"/>
+        </w:rPr>
+        <w:t xml:space="preserve"> is used for subsequent particle rejection, roundness detection, and may also be used for computing such parameters as fall velocity and optical extinction.</w:t>
+      </w:r>
+    </w:p>
+    <w:p>
+      <w:pPr>
+        <w:rPr>
+          <w:sz w:val="26"/>
+          <w:szCs w:val="26"/>
+        </w:rPr>
+      </w:pPr>
+    </w:p>
+    <w:p>
+      <w:pPr>
+        <w:rPr>
+          <w:sz w:val="26"/>
+          <w:szCs w:val="26"/>
+        </w:rPr>
+      </w:pPr>
+      <w:r>
+        <w:rPr>
+          <w:sz w:val="26"/>
+          <w:szCs w:val="26"/>
+        </w:rPr>
+        <w:t xml:space="preserve">The x-size and y-size methods measure the maximum difference between shaded pixels in their respective directions.   X-size may be useful for spinning disc </w:t>
+      </w:r>
+      <w:proofErr w:type="gramStart"/>
+      <w:r>
+        <w:rPr>
+          <w:sz w:val="26"/>
+          <w:szCs w:val="26"/>
+        </w:rPr>
+        <w:t>calibrations,</w:t>
+      </w:r>
+      <w:proofErr w:type="gramEnd"/>
+      <w:r>
+        <w:rPr>
+          <w:sz w:val="26"/>
+          <w:szCs w:val="26"/>
+        </w:rPr>
+        <w:t xml:space="preserve"> or for any time where the probe's timing did not match the particle speed resulting in distorted images.   </w:t>
+      </w:r>
+    </w:p>
+    <w:p>
+      <w:pPr>
+        <w:rPr>
+          <w:sz w:val="26"/>
+          <w:szCs w:val="26"/>
+        </w:rPr>
+      </w:pPr>
+    </w:p>
+    <w:p>
+      <w:pPr>
+        <w:rPr>
+          <w:sz w:val="26"/>
+          <w:szCs w:val="26"/>
+        </w:rPr>
+      </w:pPr>
+      <w:r>
+        <w:rPr>
+          <w:sz w:val="26"/>
+          <w:szCs w:val="26"/>
+        </w:rPr>
+        <w:lastRenderedPageBreak/>
+        <w:t>Under ‘water’ processing</w:t>
+      </w:r>
+      <w:r>
+        <w:rPr>
+          <w:sz w:val="26"/>
+          <w:szCs w:val="26"/>
+        </w:rPr>
+        <w:t xml:space="preserve"> a sizing correction is applied following </w:t>
+      </w:r>
+      <w:proofErr w:type="spellStart"/>
+      <w:r>
+        <w:rPr>
+          <w:sz w:val="26"/>
+          <w:szCs w:val="26"/>
+        </w:rPr>
+        <w:t>Korolev</w:t>
+      </w:r>
+      <w:proofErr w:type="spellEnd"/>
+      <w:r>
+        <w:rPr>
+          <w:sz w:val="26"/>
+          <w:szCs w:val="26"/>
+        </w:rPr>
+        <w:t xml:space="preserve"> (2007).  This correction is based on the size of the Poisson spot seen when imaging liquid particles, and indicates magnification of a particle due to its position in the depth of field.</w:t>
+      </w:r>
+      <w:r>
+        <w:rPr>
+          <w:sz w:val="26"/>
+          <w:szCs w:val="26"/>
+        </w:rPr>
+        <w:t xml:space="preserve">  If a Poisson spot is detected</w:t>
+      </w:r>
+      <w:r>
+        <w:rPr>
+          <w:sz w:val="26"/>
+          <w:szCs w:val="26"/>
+        </w:rPr>
+        <w:t xml:space="preserve"> its area is measured and compared to the area of the complete particle.  The ratio of these two areas is used to find a correction factor, which reduces the size measurement to its expected pre-magnification value.  </w:t>
+      </w:r>
+    </w:p>
+    <w:p>
+      <w:pPr>
+        <w:rPr>
+          <w:sz w:val="26"/>
+          <w:szCs w:val="26"/>
+        </w:rPr>
+      </w:pPr>
+    </w:p>
+    <w:p>
+      <w:pPr>
+        <w:rPr>
+          <w:sz w:val="26"/>
+          <w:szCs w:val="26"/>
+        </w:rPr>
+      </w:pPr>
+      <w:r>
+        <w:rPr>
+          <w:sz w:val="26"/>
+          <w:szCs w:val="26"/>
+        </w:rPr>
+        <w:t>In all sizing methods,</w:t>
+      </w:r>
+      <w:r>
+        <w:rPr>
+          <w:sz w:val="26"/>
+          <w:szCs w:val="26"/>
+        </w:rPr>
+        <w:t xml:space="preserve"> partially imaged particles which touch either or both ends of the diode array are allowed by default.   The sample area of the probe is computed following the “reconstruction” method in Equation 17 of Heymsfield and Parrish (1978).  If the user elects to reject partially imaged particles, the sample area is computed following Equation 4 of the same reference.  </w:t>
+      </w:r>
+    </w:p>
+    <w:p>
+      <w:pPr>
+        <w:rPr>
+          <w:sz w:val="26"/>
+          <w:szCs w:val="26"/>
+        </w:rPr>
+      </w:pPr>
+    </w:p>
+    <w:p>
+      <w:pPr>
+        <w:rPr>
+          <w:i/>
+          <w:iCs/>
+          <w:sz w:val="26"/>
+          <w:szCs w:val="26"/>
+          <w:u w:val="single"/>
+        </w:rPr>
+      </w:pPr>
+      <w:r>
+        <w:rPr>
+          <w:i/>
+          <w:iCs/>
+          <w:sz w:val="26"/>
+          <w:szCs w:val="26"/>
+          <w:u w:val="single"/>
+        </w:rPr>
+        <w:t>Part 2:  Shattering Corrections</w:t>
+      </w:r>
+    </w:p>
+    <w:p>
+      <w:pPr>
+        <w:rPr>
+          <w:sz w:val="26"/>
+          <w:szCs w:val="26"/>
+        </w:rPr>
+      </w:pPr>
+    </w:p>
+    <w:p>
+      <w:pPr>
+        <w:rPr>
+          <w:sz w:val="26"/>
+          <w:szCs w:val="26"/>
+        </w:rPr>
+      </w:pPr>
+      <w:r>
+        <w:rPr>
+          <w:sz w:val="26"/>
+          <w:szCs w:val="26"/>
+        </w:rPr>
+        <w:t xml:space="preserve">Large particles that impact on the forward surface of a probe arm can break into many pieces and then be imaged by the probe.  This results in an overestimate of the concentration of small particles.   Since these small particles appear in clusters, the time between neighboring particles, or </w:t>
+      </w:r>
+      <w:proofErr w:type="spellStart"/>
+      <w:r>
+        <w:rPr>
+          <w:sz w:val="26"/>
+          <w:szCs w:val="26"/>
+        </w:rPr>
+        <w:t>interarrival</w:t>
+      </w:r>
+      <w:proofErr w:type="spellEnd"/>
+      <w:r>
+        <w:rPr>
+          <w:sz w:val="26"/>
+          <w:szCs w:val="26"/>
+        </w:rPr>
+        <w:t xml:space="preserve"> time, may be used to detect suspected shattering events.  SODA-2 corrects for sha</w:t>
+      </w:r>
+      <w:r>
+        <w:rPr>
+          <w:sz w:val="26"/>
+          <w:szCs w:val="26"/>
+        </w:rPr>
+        <w:t>ttering events using the method</w:t>
+      </w:r>
+      <w:r>
+        <w:rPr>
+          <w:sz w:val="26"/>
+          <w:szCs w:val="26"/>
+        </w:rPr>
+        <w:t xml:space="preserve"> described in Field, et al. (2006).</w:t>
+      </w:r>
+    </w:p>
+    <w:p>
+      <w:pPr>
+        <w:rPr>
+          <w:i/>
+          <w:iCs/>
+          <w:sz w:val="26"/>
+          <w:szCs w:val="26"/>
+          <w:u w:val="single"/>
+        </w:rPr>
+      </w:pPr>
+    </w:p>
+    <w:p>
+      <w:pPr>
+        <w:rPr>
+          <w:i/>
+          <w:iCs/>
+          <w:sz w:val="26"/>
+          <w:szCs w:val="26"/>
+          <w:u w:val="single"/>
+        </w:rPr>
+      </w:pPr>
+      <w:r>
+        <w:rPr>
+          <w:i/>
+          <w:iCs/>
+          <w:sz w:val="26"/>
+          <w:szCs w:val="26"/>
+          <w:u w:val="single"/>
+        </w:rPr>
+        <w:t>Part 3:  Particle Rejection Criteria</w:t>
+      </w:r>
+    </w:p>
+    <w:p>
+      <w:pPr>
+        <w:rPr>
+          <w:sz w:val="26"/>
+          <w:szCs w:val="26"/>
+        </w:rPr>
+      </w:pPr>
+    </w:p>
+    <w:p>
+      <w:pPr>
+        <w:rPr>
+          <w:sz w:val="26"/>
+          <w:szCs w:val="26"/>
+        </w:rPr>
+      </w:pPr>
+      <w:r>
+        <w:rPr>
+          <w:sz w:val="26"/>
+          <w:szCs w:val="26"/>
+        </w:rPr>
+        <w:t>The particle rejection criteria in SODA-2 serve two purposes, to distinguish between “round” and “irregular” particles if water processing is enabled, and to remove image artifacts.  Im</w:t>
+      </w:r>
+      <w:r>
+        <w:rPr>
+          <w:sz w:val="26"/>
+          <w:szCs w:val="26"/>
+        </w:rPr>
+        <w:t>age artifact rejection is</w:t>
+      </w:r>
+      <w:r>
+        <w:rPr>
+          <w:sz w:val="26"/>
+          <w:szCs w:val="26"/>
+        </w:rPr>
+        <w:t xml:space="preserve"> based on the </w:t>
+      </w:r>
+      <w:r>
+        <w:rPr>
+          <w:sz w:val="26"/>
+          <w:szCs w:val="26"/>
+        </w:rPr>
+        <w:t xml:space="preserve">area </w:t>
+      </w:r>
+      <w:r>
+        <w:rPr>
+          <w:sz w:val="26"/>
+          <w:szCs w:val="26"/>
+        </w:rPr>
+        <w:t>ratio</w:t>
+      </w:r>
+      <w:r>
+        <w:rPr>
+          <w:sz w:val="26"/>
+          <w:szCs w:val="26"/>
+        </w:rPr>
+        <w:t xml:space="preserve">.  </w:t>
+      </w:r>
+      <w:r>
+        <w:rPr>
+          <w:sz w:val="26"/>
+          <w:szCs w:val="26"/>
+        </w:rPr>
+        <w:t>The rejection criteria details are as follows:</w:t>
+      </w:r>
+    </w:p>
+    <w:p>
+      <w:pPr>
+        <w:rPr>
+          <w:sz w:val="26"/>
+          <w:szCs w:val="26"/>
+        </w:rPr>
+      </w:pPr>
+    </w:p>
+    <w:p>
+      <w:pPr>
+        <w:rPr>
+          <w:sz w:val="26"/>
+          <w:szCs w:val="26"/>
+        </w:rPr>
+      </w:pPr>
+      <w:r>
+        <w:rPr>
+          <w:sz w:val="26"/>
+          <w:szCs w:val="26"/>
+        </w:rPr>
+        <w:t>Under default processing particles are rejected if:</w:t>
+      </w:r>
+    </w:p>
+    <w:p>
+      <w:pPr>
+        <w:rPr>
+          <w:sz w:val="26"/>
+          <w:szCs w:val="26"/>
+        </w:rPr>
+      </w:pPr>
+      <w:r>
+        <w:rPr>
+          <w:sz w:val="26"/>
+          <w:szCs w:val="26"/>
+        </w:rPr>
+        <w:tab/>
+        <w:t>Area ratio &lt; 0.1</w:t>
+      </w:r>
+    </w:p>
+    <w:p>
+      <w:pPr>
+        <w:rPr>
+          <w:sz w:val="26"/>
+          <w:szCs w:val="26"/>
+        </w:rPr>
+      </w:pPr>
+      <w:r>
+        <w:rPr>
+          <w:sz w:val="26"/>
+          <w:szCs w:val="26"/>
+        </w:rPr>
+        <w:tab/>
+        <w:t>Particle size outside of size-bin range</w:t>
+      </w:r>
+    </w:p>
+    <w:p>
+      <w:pPr>
+        <w:rPr>
+          <w:sz w:val="26"/>
+          <w:szCs w:val="26"/>
+        </w:rPr>
+      </w:pPr>
+    </w:p>
+    <w:p>
+      <w:pPr>
+        <w:rPr>
+          <w:sz w:val="26"/>
+          <w:szCs w:val="26"/>
+        </w:rPr>
+      </w:pPr>
+      <w:r>
+        <w:rPr>
+          <w:sz w:val="26"/>
+          <w:szCs w:val="26"/>
+        </w:rPr>
+        <w:t>Under ‘water’ processing particles are rejected if:</w:t>
+      </w:r>
+    </w:p>
+    <w:p>
+      <w:pPr>
+        <w:rPr>
+          <w:sz w:val="26"/>
+          <w:szCs w:val="26"/>
+        </w:rPr>
+      </w:pPr>
+      <w:r>
+        <w:rPr>
+          <w:sz w:val="26"/>
+          <w:szCs w:val="26"/>
+        </w:rPr>
+        <w:tab/>
+        <w:t>Area ratio &lt; 0.4</w:t>
+      </w:r>
+    </w:p>
+    <w:p>
+      <w:pPr>
+        <w:rPr>
+          <w:sz w:val="26"/>
+          <w:szCs w:val="26"/>
+        </w:rPr>
+      </w:pPr>
+      <w:r>
+        <w:rPr>
+          <w:sz w:val="26"/>
+          <w:szCs w:val="26"/>
+        </w:rPr>
+        <w:tab/>
+        <w:t>Area ratio &lt; 0.5 for particles 10 pixels or larger</w:t>
+      </w:r>
+    </w:p>
+    <w:p>
+      <w:pPr>
+        <w:rPr>
+          <w:sz w:val="26"/>
+          <w:szCs w:val="26"/>
+        </w:rPr>
+      </w:pPr>
+      <w:r>
+        <w:rPr>
+          <w:sz w:val="26"/>
+          <w:szCs w:val="26"/>
+        </w:rPr>
+        <w:tab/>
+        <w:t>Size greater than 6mm</w:t>
+      </w:r>
+    </w:p>
+    <w:p>
+      <w:pPr>
+        <w:rPr>
+          <w:sz w:val="26"/>
+          <w:szCs w:val="26"/>
+        </w:rPr>
+      </w:pPr>
+      <w:r>
+        <w:rPr>
+          <w:sz w:val="26"/>
+          <w:szCs w:val="26"/>
+        </w:rPr>
+        <w:tab/>
+        <w:t>Corrected particle size outside of size-bin range</w:t>
+      </w:r>
+    </w:p>
+    <w:p>
+      <w:pPr>
+        <w:rPr>
+          <w:sz w:val="26"/>
+          <w:szCs w:val="26"/>
+        </w:rPr>
+      </w:pPr>
+    </w:p>
+    <w:p>
+      <w:pPr>
+        <w:rPr>
+          <w:sz w:val="26"/>
+          <w:szCs w:val="26"/>
+        </w:rPr>
+      </w:pPr>
+    </w:p>
+    <w:p>
+      <w:pPr>
+        <w:pBdr>
+          <w:bottom w:val="single" w:sz="4" w:space="1" w:color="000000"/>
+        </w:pBdr>
+        <w:rPr>
+          <w:b/>
+          <w:bCs/>
+          <w:sz w:val="30"/>
+          <w:szCs w:val="30"/>
+        </w:rPr>
+      </w:pPr>
+      <w:r>
+        <w:rPr>
+          <w:b/>
+          <w:bCs/>
+          <w:sz w:val="30"/>
+          <w:szCs w:val="30"/>
+        </w:rPr>
+        <w:t>Processed Data File Format</w:t>
+      </w:r>
+    </w:p>
+    <w:p>
+      <w:pPr>
+        <w:rPr>
+          <w:sz w:val="26"/>
+          <w:szCs w:val="26"/>
+        </w:rPr>
+      </w:pPr>
+    </w:p>
+    <w:p>
+      <w:pPr>
+        <w:rPr>
+          <w:i/>
+          <w:iCs/>
+          <w:sz w:val="26"/>
+          <w:szCs w:val="26"/>
+        </w:rPr>
+      </w:pPr>
+      <w:r>
+        <w:rPr>
+          <w:sz w:val="26"/>
+          <w:szCs w:val="26"/>
+        </w:rPr>
+        <w:t xml:space="preserve">Processed data is saved in a raw data file using IDL's save/restore format.  This file can be used directly for analysis beyond the capabilities of the Data Browser.   </w:t>
+      </w:r>
+      <w:proofErr w:type="gramStart"/>
+      <w:r>
+        <w:rPr>
+          <w:sz w:val="26"/>
+          <w:szCs w:val="26"/>
+        </w:rPr>
+        <w:t>T</w:t>
       </w:r>
       <w:r>
         <w:rPr>
@@ -2781,7 +4304,15 @@
           <w:sz w:val="26"/>
           <w:szCs w:val="26"/>
         </w:rPr>
-        <w:t xml:space="preserve">.dat” at the IDL command prompt to load the data into the IDL workspace.  Once loaded, all data will be available in a structure named “data”.  The structure has a number of tags with processed information, and </w:t>
+        <w:t>.dat” at the IDL command prompt to load the data into the IDL workspace.</w:t>
+      </w:r>
+      <w:proofErr w:type="gramEnd"/>
+      <w:r>
+        <w:rPr>
+          <w:sz w:val="26"/>
+          <w:szCs w:val="26"/>
+        </w:rPr>
+        <w:t xml:space="preserve">  Once loaded, all data will be available in a structure named “data”.  The structure has a number of tags with processed information, and </w:t>
       </w:r>
       <w:r>
         <w:rPr>
@@ -2830,7 +4361,15 @@
           <w:sz w:val="26"/>
           <w:szCs w:val="26"/>
         </w:rPr>
-        <w:t xml:space="preserve"> options</w:t>
+        <w:t xml:space="preserve"> </w:t>
+      </w:r>
+      <w:r>
+        <w:rPr>
+          <w:sz w:val="26"/>
+          <w:szCs w:val="26"/>
+        </w:rPr>
+        <w:lastRenderedPageBreak/>
+        <w:t>options</w:t>
       </w:r>
       <w:r>
         <w:rPr>
@@ -2880,7 +4419,7 @@
           <w:bottom w:w="55" w:type="dxa"/>
           <w:right w:w="55" w:type="dxa"/>
         </w:tblCellMar>
-        <w:tblLook w:val="0000"/>
+        <w:tblLook w:val="0000" w:firstRow="0" w:lastRow="0" w:firstColumn="0" w:lastColumn="0" w:noHBand="0" w:noVBand="0"/>
       </w:tblPr>
       <w:tblGrid>
         <w:gridCol w:w="3699"/>
@@ -3614,7 +5153,6 @@
                 <w:sz w:val="26"/>
                 <w:szCs w:val="26"/>
               </w:rPr>
-              <w:lastRenderedPageBreak/>
               <w:t xml:space="preserve">     OP.SMETHOD</w:t>
             </w:r>
           </w:p>
@@ -4617,6 +6155,7 @@
                 <w:sz w:val="26"/>
                 <w:szCs w:val="26"/>
               </w:rPr>
+              <w:lastRenderedPageBreak/>
               <w:t>TAS</w:t>
             </w:r>
           </w:p>
@@ -5456,15 +6995,7 @@
                 <w:sz w:val="26"/>
                 <w:szCs w:val="26"/>
               </w:rPr>
-              <w:t xml:space="preserve"> </w:t>
-            </w:r>
-            <w:r>
-              <w:rPr>
-                <w:sz w:val="26"/>
-                <w:szCs w:val="26"/>
-              </w:rPr>
-              <w:lastRenderedPageBreak/>
-              <w:t>Particles may be rejected for the following reasons:</w:t>
+              <w:t xml:space="preserve"> Particles may be rejected for the following reasons:</w:t>
             </w:r>
           </w:p>
         </w:tc>
@@ -6405,7 +7936,7 @@
 </file>
 
 <file path=word/numbering.xml><?xml version="1.0" encoding="utf-8"?>
-<w:numbering xmlns:ve="http://schemas.openxmlformats.org/markup-compatibility/2006" xmlns:o="urn:schemas-microsoft-com:office:office" xmlns:r="http://schemas.openxmlformats.org/officeDocument/2006/relationships" xmlns:m="http://schemas.openxmlformats.org/officeDocument/2006/math" xmlns:v="urn:schemas-microsoft-com:vml" xmlns:wp="http://schemas.openxmlformats.org/drawingml/2006/wordprocessingDrawing" xmlns:w10="urn:schemas-microsoft-com:office:word" xmlns:w="http://schemas.openxmlformats.org/wordprocessingml/2006/main" xmlns:wne="http://schemas.microsoft.com/office/word/2006/wordml">
+<w:numbering xmlns:wpc="http://schemas.microsoft.com/office/word/2010/wordprocessingCanvas" xmlns:mc="http://schemas.openxmlformats.org/markup-compatibility/2006" xmlns:o="urn:schemas-microsoft-com:office:office" xmlns:r="http://schemas.openxmlformats.org/officeDocument/2006/relationships" xmlns:m="http://schemas.openxmlformats.org/officeDocument/2006/math" xmlns:v="urn:schemas-microsoft-com:vml" xmlns:wp14="http://schemas.microsoft.com/office/word/2010/wordprocessingDrawing" xmlns:wp="http://schemas.openxmlformats.org/drawingml/2006/wordprocessingDrawing" xmlns:w10="urn:schemas-microsoft-com:office:word" xmlns:w="http://schemas.openxmlformats.org/wordprocessingml/2006/main" xmlns:w14="http://schemas.microsoft.com/office/word/2010/wordml" xmlns:wpg="http://schemas.microsoft.com/office/word/2010/wordprocessingGroup" xmlns:wpi="http://schemas.microsoft.com/office/word/2010/wordprocessingInk" xmlns:wne="http://schemas.microsoft.com/office/word/2006/wordml" xmlns:wps="http://schemas.microsoft.com/office/word/2010/wordprocessingShape" mc:Ignorable="w14 wp14">
   <w:abstractNum w:abstractNumId="0">
     <w:nsid w:val="00000001"/>
     <w:multiLevelType w:val="multilevel"/>
@@ -7185,6 +8716,184 @@
           <w:tab w:val="num" w:pos="1584"/>
         </w:tabs>
         <w:ind w:left="1584" w:hanging="1584"/>
+      </w:pPr>
+    </w:lvl>
+  </w:abstractNum>
+  <w:abstractNum w:abstractNumId="6">
+    <w:nsid w:val="25932044"/>
+    <w:multiLevelType w:val="hybridMultilevel"/>
+    <w:tmpl w:val="30FEFA2C"/>
+    <w:lvl w:ilvl="0" w:tplc="0B38B6BE">
+      <w:start w:val="1"/>
+      <w:numFmt w:val="lowerLetter"/>
+      <w:lvlText w:val="%1."/>
+      <w:lvlJc w:val="left"/>
+      <w:pPr>
+        <w:ind w:left="1080" w:hanging="360"/>
+      </w:pPr>
+      <w:rPr>
+        <w:rFonts w:hint="default"/>
+      </w:rPr>
+    </w:lvl>
+    <w:lvl w:ilvl="1" w:tplc="04090019" w:tentative="1">
+      <w:start w:val="1"/>
+      <w:numFmt w:val="lowerLetter"/>
+      <w:lvlText w:val="%2."/>
+      <w:lvlJc w:val="left"/>
+      <w:pPr>
+        <w:ind w:left="1800" w:hanging="360"/>
+      </w:pPr>
+    </w:lvl>
+    <w:lvl w:ilvl="2" w:tplc="0409001B" w:tentative="1">
+      <w:start w:val="1"/>
+      <w:numFmt w:val="lowerRoman"/>
+      <w:lvlText w:val="%3."/>
+      <w:lvlJc w:val="right"/>
+      <w:pPr>
+        <w:ind w:left="2520" w:hanging="180"/>
+      </w:pPr>
+    </w:lvl>
+    <w:lvl w:ilvl="3" w:tplc="0409000F" w:tentative="1">
+      <w:start w:val="1"/>
+      <w:numFmt w:val="decimal"/>
+      <w:lvlText w:val="%4."/>
+      <w:lvlJc w:val="left"/>
+      <w:pPr>
+        <w:ind w:left="3240" w:hanging="360"/>
+      </w:pPr>
+    </w:lvl>
+    <w:lvl w:ilvl="4" w:tplc="04090019" w:tentative="1">
+      <w:start w:val="1"/>
+      <w:numFmt w:val="lowerLetter"/>
+      <w:lvlText w:val="%5."/>
+      <w:lvlJc w:val="left"/>
+      <w:pPr>
+        <w:ind w:left="3960" w:hanging="360"/>
+      </w:pPr>
+    </w:lvl>
+    <w:lvl w:ilvl="5" w:tplc="0409001B" w:tentative="1">
+      <w:start w:val="1"/>
+      <w:numFmt w:val="lowerRoman"/>
+      <w:lvlText w:val="%6."/>
+      <w:lvlJc w:val="right"/>
+      <w:pPr>
+        <w:ind w:left="4680" w:hanging="180"/>
+      </w:pPr>
+    </w:lvl>
+    <w:lvl w:ilvl="6" w:tplc="0409000F" w:tentative="1">
+      <w:start w:val="1"/>
+      <w:numFmt w:val="decimal"/>
+      <w:lvlText w:val="%7."/>
+      <w:lvlJc w:val="left"/>
+      <w:pPr>
+        <w:ind w:left="5400" w:hanging="360"/>
+      </w:pPr>
+    </w:lvl>
+    <w:lvl w:ilvl="7" w:tplc="04090019" w:tentative="1">
+      <w:start w:val="1"/>
+      <w:numFmt w:val="lowerLetter"/>
+      <w:lvlText w:val="%8."/>
+      <w:lvlJc w:val="left"/>
+      <w:pPr>
+        <w:ind w:left="6120" w:hanging="360"/>
+      </w:pPr>
+    </w:lvl>
+    <w:lvl w:ilvl="8" w:tplc="0409001B" w:tentative="1">
+      <w:start w:val="1"/>
+      <w:numFmt w:val="lowerRoman"/>
+      <w:lvlText w:val="%9."/>
+      <w:lvlJc w:val="right"/>
+      <w:pPr>
+        <w:ind w:left="6840" w:hanging="180"/>
+      </w:pPr>
+    </w:lvl>
+  </w:abstractNum>
+  <w:abstractNum w:abstractNumId="7">
+    <w:nsid w:val="604E5FBF"/>
+    <w:multiLevelType w:val="hybridMultilevel"/>
+    <w:tmpl w:val="F3EE839A"/>
+    <w:lvl w:ilvl="0" w:tplc="E70EC076">
+      <w:start w:val="1"/>
+      <w:numFmt w:val="lowerLetter"/>
+      <w:lvlText w:val="%1."/>
+      <w:lvlJc w:val="left"/>
+      <w:pPr>
+        <w:ind w:left="1080" w:hanging="360"/>
+      </w:pPr>
+      <w:rPr>
+        <w:rFonts w:hint="default"/>
+      </w:rPr>
+    </w:lvl>
+    <w:lvl w:ilvl="1" w:tplc="04090019" w:tentative="1">
+      <w:start w:val="1"/>
+      <w:numFmt w:val="lowerLetter"/>
+      <w:lvlText w:val="%2."/>
+      <w:lvlJc w:val="left"/>
+      <w:pPr>
+        <w:ind w:left="1800" w:hanging="360"/>
+      </w:pPr>
+    </w:lvl>
+    <w:lvl w:ilvl="2" w:tplc="0409001B" w:tentative="1">
+      <w:start w:val="1"/>
+      <w:numFmt w:val="lowerRoman"/>
+      <w:lvlText w:val="%3."/>
+      <w:lvlJc w:val="right"/>
+      <w:pPr>
+        <w:ind w:left="2520" w:hanging="180"/>
+      </w:pPr>
+    </w:lvl>
+    <w:lvl w:ilvl="3" w:tplc="0409000F" w:tentative="1">
+      <w:start w:val="1"/>
+      <w:numFmt w:val="decimal"/>
+      <w:lvlText w:val="%4."/>
+      <w:lvlJc w:val="left"/>
+      <w:pPr>
+        <w:ind w:left="3240" w:hanging="360"/>
+      </w:pPr>
+    </w:lvl>
+    <w:lvl w:ilvl="4" w:tplc="04090019" w:tentative="1">
+      <w:start w:val="1"/>
+      <w:numFmt w:val="lowerLetter"/>
+      <w:lvlText w:val="%5."/>
+      <w:lvlJc w:val="left"/>
+      <w:pPr>
+        <w:ind w:left="3960" w:hanging="360"/>
+      </w:pPr>
+    </w:lvl>
+    <w:lvl w:ilvl="5" w:tplc="0409001B" w:tentative="1">
+      <w:start w:val="1"/>
+      <w:numFmt w:val="lowerRoman"/>
+      <w:lvlText w:val="%6."/>
+      <w:lvlJc w:val="right"/>
+      <w:pPr>
+        <w:ind w:left="4680" w:hanging="180"/>
+      </w:pPr>
+    </w:lvl>
+    <w:lvl w:ilvl="6" w:tplc="0409000F" w:tentative="1">
+      <w:start w:val="1"/>
+      <w:numFmt w:val="decimal"/>
+      <w:lvlText w:val="%7."/>
+      <w:lvlJc w:val="left"/>
+      <w:pPr>
+        <w:ind w:left="5400" w:hanging="360"/>
+      </w:pPr>
+    </w:lvl>
+    <w:lvl w:ilvl="7" w:tplc="04090019" w:tentative="1">
+      <w:start w:val="1"/>
+      <w:numFmt w:val="lowerLetter"/>
+      <w:lvlText w:val="%8."/>
+      <w:lvlJc w:val="left"/>
+      <w:pPr>
+        <w:ind w:left="6120" w:hanging="360"/>
+      </w:pPr>
+    </w:lvl>
+    <w:lvl w:ilvl="8" w:tplc="0409001B" w:tentative="1">
+      <w:start w:val="1"/>
+      <w:numFmt w:val="lowerRoman"/>
+      <w:lvlText w:val="%9."/>
+      <w:lvlJc w:val="right"/>
+      <w:pPr>
+        <w:ind w:left="6840" w:hanging="180"/>
       </w:pPr>
     </w:lvl>
   </w:abstractNum>
@@ -7206,11 +8915,17 @@
   <w:num w:numId="6">
     <w:abstractNumId w:val="5"/>
   </w:num>
+  <w:num w:numId="7">
+    <w:abstractNumId w:val="6"/>
+  </w:num>
+  <w:num w:numId="8">
+    <w:abstractNumId w:val="7"/>
+  </w:num>
 </w:numbering>
 </file>
 
 <file path=word/styles.xml><?xml version="1.0" encoding="utf-8"?>
-<w:styles xmlns:r="http://schemas.openxmlformats.org/officeDocument/2006/relationships" xmlns:w="http://schemas.openxmlformats.org/wordprocessingml/2006/main">
+<w:styles xmlns:mc="http://schemas.openxmlformats.org/markup-compatibility/2006" xmlns:r="http://schemas.openxmlformats.org/officeDocument/2006/relationships" xmlns:w="http://schemas.openxmlformats.org/wordprocessingml/2006/main" xmlns:w14="http://schemas.microsoft.com/office/word/2010/wordml" mc:Ignorable="w14">
   <w:docDefaults>
     <w:rPrDefault>
       <w:rPr>
@@ -7385,7 +9100,6 @@
     <w:uiPriority w:val="99"/>
     <w:semiHidden/>
     <w:unhideWhenUsed/>
-    <w:qFormat/>
     <w:tblPr>
       <w:tblInd w:w="0" w:type="dxa"/>
       <w:tblCellMar>
@@ -7514,6 +9228,233 @@
       <w:b/>
       <w:bCs/>
     </w:rPr>
+  </w:style>
+  <w:style w:type="character" w:styleId="Hyperlink">
+    <w:name w:val="Hyperlink"/>
+    <w:uiPriority w:val="99"/>
+    <w:unhideWhenUsed/>
+    <w:rsid w:val="00255276"/>
+    <w:rPr>
+      <w:color w:val="0000FF"/>
+      <w:u w:val="single"/>
+    </w:rPr>
+  </w:style>
+  <w:style w:type="paragraph" w:styleId="BalloonText">
+    <w:name w:val="Balloon Text"/>
+    <w:basedOn w:val="Normal"/>
+    <w:link w:val="BalloonTextChar"/>
+    <w:uiPriority w:val="99"/>
+    <w:semiHidden/>
+    <w:unhideWhenUsed/>
+    <w:rsid w:val="003F3A53"/>
+    <w:rPr>
+      <w:rFonts w:ascii="Tahoma" w:hAnsi="Tahoma" w:cs="Tahoma"/>
+      <w:sz w:val="16"/>
+      <w:szCs w:val="16"/>
+    </w:rPr>
+  </w:style>
+  <w:style w:type="character" w:customStyle="1" w:styleId="BalloonTextChar">
+    <w:name w:val="Balloon Text Char"/>
+    <w:link w:val="BalloonText"/>
+    <w:uiPriority w:val="99"/>
+    <w:semiHidden/>
+    <w:rsid w:val="003F3A53"/>
+    <w:rPr>
+      <w:rFonts w:ascii="Tahoma" w:eastAsia="DejaVu LGC Sans" w:hAnsi="Tahoma" w:cs="Tahoma"/>
+      <w:sz w:val="16"/>
+      <w:szCs w:val="16"/>
+      <w:lang w:bidi="en-US"/>
+    </w:rPr>
+  </w:style>
+</w:styles>
+</file>
+
+<file path=word/stylesWithEffects.xml><?xml version="1.0" encoding="utf-8"?>
+<w:styles xmlns:wpc="http://schemas.microsoft.com/office/word/2010/wordprocessingCanvas" xmlns:mc="http://schemas.openxmlformats.org/markup-compatibility/2006" xmlns:o="urn:schemas-microsoft-com:office:office" xmlns:r="http://schemas.openxmlformats.org/officeDocument/2006/relationships" xmlns:m="http://schemas.openxmlformats.org/officeDocument/2006/math" xmlns:v="urn:schemas-microsoft-com:vml" xmlns:wp14="http://schemas.microsoft.com/office/word/2010/wordprocessingDrawing" xmlns:wp="http://schemas.openxmlformats.org/drawingml/2006/wordprocessingDrawing" xmlns:w10="urn:schemas-microsoft-com:office:word" xmlns:w="http://schemas.openxmlformats.org/wordprocessingml/2006/main" xmlns:w14="http://schemas.microsoft.com/office/word/2010/wordml" xmlns:wpg="http://schemas.microsoft.com/office/word/2010/wordprocessingGroup" xmlns:wpi="http://schemas.microsoft.com/office/word/2010/wordprocessingInk" xmlns:wne="http://schemas.microsoft.com/office/word/2006/wordml" xmlns:wps="http://schemas.microsoft.com/office/word/2010/wordprocessingShape" mc:Ignorable="w14 wp14">
+  <w:docDefaults>
+    <w:rPrDefault>
+      <w:rPr>
+        <w:rFonts w:asciiTheme="minorHAnsi" w:eastAsiaTheme="minorEastAsia" w:hAnsiTheme="minorHAnsi" w:cstheme="minorBidi"/>
+        <w:sz w:val="22"/>
+        <w:szCs w:val="22"/>
+        <w:lang w:val="en-US" w:eastAsia="en-US" w:bidi="ar-SA"/>
+      </w:rPr>
+    </w:rPrDefault>
+    <w:pPrDefault>
+      <w:pPr>
+        <w:spacing w:after="200" w:line="276" w:lineRule="auto"/>
+      </w:pPr>
+    </w:pPrDefault>
+  </w:docDefaults>
+  <w:latentStyles w:defLockedState="0" w:defUIPriority="99" w:defSemiHidden="1" w:defUnhideWhenUsed="1" w:defQFormat="0" w:count="267">
+    <w:lsdException w:name="Normal" w:semiHidden="0" w:uiPriority="0" w:unhideWhenUsed="0" w:qFormat="1"/>
+    <w:lsdException w:name="heading 1" w:semiHidden="0" w:uiPriority="9" w:unhideWhenUsed="0" w:qFormat="1"/>
+    <w:lsdException w:name="heading 2" w:uiPriority="9" w:qFormat="1"/>
+    <w:lsdException w:name="heading 3" w:uiPriority="9" w:qFormat="1"/>
+    <w:lsdException w:name="heading 4" w:uiPriority="9" w:qFormat="1"/>
+    <w:lsdException w:name="heading 5" w:uiPriority="9" w:qFormat="1"/>
+    <w:lsdException w:name="heading 6" w:uiPriority="9" w:qFormat="1"/>
+    <w:lsdException w:name="heading 7" w:uiPriority="9" w:qFormat="1"/>
+    <w:lsdException w:name="heading 8" w:uiPriority="9" w:qFormat="1"/>
+    <w:lsdException w:name="heading 9" w:uiPriority="9" w:qFormat="1"/>
+    <w:lsdException w:name="toc 1" w:uiPriority="39"/>
+    <w:lsdException w:name="toc 2" w:uiPriority="39"/>
+    <w:lsdException w:name="toc 3" w:uiPriority="39"/>
+    <w:lsdException w:name="toc 4" w:uiPriority="39"/>
+    <w:lsdException w:name="toc 5" w:uiPriority="39"/>
+    <w:lsdException w:name="toc 6" w:uiPriority="39"/>
+    <w:lsdException w:name="toc 7" w:uiPriority="39"/>
+    <w:lsdException w:name="toc 8" w:uiPriority="39"/>
+    <w:lsdException w:name="toc 9" w:uiPriority="39"/>
+    <w:lsdException w:name="caption" w:uiPriority="35" w:qFormat="1"/>
+    <w:lsdException w:name="Title" w:semiHidden="0" w:uiPriority="10" w:unhideWhenUsed="0" w:qFormat="1"/>
+    <w:lsdException w:name="Default Paragraph Font" w:uiPriority="1"/>
+    <w:lsdException w:name="Subtitle" w:semiHidden="0" w:uiPriority="11" w:unhideWhenUsed="0" w:qFormat="1"/>
+    <w:lsdException w:name="Strong" w:semiHidden="0" w:uiPriority="22" w:unhideWhenUsed="0" w:qFormat="1"/>
+    <w:lsdException w:name="Emphasis" w:semiHidden="0" w:uiPriority="20" w:unhideWhenUsed="0" w:qFormat="1"/>
+    <w:lsdException w:name="Table Grid" w:semiHidden="0" w:uiPriority="59" w:unhideWhenUsed="0"/>
+    <w:lsdException w:name="Placeholder Text" w:unhideWhenUsed="0"/>
+    <w:lsdException w:name="No Spacing" w:semiHidden="0" w:uiPriority="1" w:unhideWhenUsed="0" w:qFormat="1"/>
+    <w:lsdException w:name="Light Shading" w:semiHidden="0" w:uiPriority="60" w:unhideWhenUsed="0"/>
+    <w:lsdException w:name="Light List" w:semiHidden="0" w:uiPriority="61" w:unhideWhenUsed="0"/>
+    <w:lsdException w:name="Light Grid" w:semiHidden="0" w:uiPriority="62" w:unhideWhenUsed="0"/>
+    <w:lsdException w:name="Medium Shading 1" w:semiHidden="0" w:uiPriority="63" w:unhideWhenUsed="0"/>
+    <w:lsdException w:name="Medium Shading 2" w:semiHidden="0" w:uiPriority="64" w:unhideWhenUsed="0"/>
+    <w:lsdException w:name="Medium List 1" w:semiHidden="0" w:uiPriority="65" w:unhideWhenUsed="0"/>
+    <w:lsdException w:name="Medium List 2" w:semiHidden="0" w:uiPriority="66" w:unhideWhenUsed="0"/>
+    <w:lsdException w:name="Medium Grid 1" w:semiHidden="0" w:uiPriority="67" w:unhideWhenUsed="0"/>
+    <w:lsdException w:name="Medium Grid 2" w:semiHidden="0" w:uiPriority="68" w:unhideWhenUsed="0"/>
+    <w:lsdException w:name="Medium Grid 3" w:semiHidden="0" w:uiPriority="69" w:unhideWhenUsed="0"/>
+    <w:lsdException w:name="Dark List" w:semiHidden="0" w:uiPriority="70" w:unhideWhenUsed="0"/>
+    <w:lsdException w:name="Colorful Shading" w:semiHidden="0" w:uiPriority="71" w:unhideWhenUsed="0"/>
+    <w:lsdException w:name="Colorful List" w:semiHidden="0" w:uiPriority="72" w:unhideWhenUsed="0"/>
+    <w:lsdException w:name="Colorful Grid" w:semiHidden="0" w:uiPriority="73" w:unhideWhenUsed="0"/>
+    <w:lsdException w:name="Light Shading Accent 1" w:semiHidden="0" w:uiPriority="60" w:unhideWhenUsed="0"/>
+    <w:lsdException w:name="Light List Accent 1" w:semiHidden="0" w:uiPriority="61" w:unhideWhenUsed="0"/>
+    <w:lsdException w:name="Light Grid Accent 1" w:semiHidden="0" w:uiPriority="62" w:unhideWhenUsed="0"/>
+    <w:lsdException w:name="Medium Shading 1 Accent 1" w:semiHidden="0" w:uiPriority="63" w:unhideWhenUsed="0"/>
+    <w:lsdException w:name="Medium Shading 2 Accent 1" w:semiHidden="0" w:uiPriority="64" w:unhideWhenUsed="0"/>
+    <w:lsdException w:name="Medium List 1 Accent 1" w:semiHidden="0" w:uiPriority="65" w:unhideWhenUsed="0"/>
+    <w:lsdException w:name="Revision" w:unhideWhenUsed="0"/>
+    <w:lsdException w:name="List Paragraph" w:semiHidden="0" w:uiPriority="34" w:unhideWhenUsed="0" w:qFormat="1"/>
+    <w:lsdException w:name="Quote" w:semiHidden="0" w:uiPriority="29" w:unhideWhenUsed="0" w:qFormat="1"/>
+    <w:lsdException w:name="Intense Quote" w:semiHidden="0" w:uiPriority="30" w:unhideWhenUsed="0" w:qFormat="1"/>
+    <w:lsdException w:name="Medium List 2 Accent 1" w:semiHidden="0" w:uiPriority="66" w:unhideWhenUsed="0"/>
+    <w:lsdException w:name="Medium Grid 1 Accent 1" w:semiHidden="0" w:uiPriority="67" w:unhideWhenUsed="0"/>
+    <w:lsdException w:name="Medium Grid 2 Accent 1" w:semiHidden="0" w:uiPriority="68" w:unhideWhenUsed="0"/>
+    <w:lsdException w:name="Medium Grid 3 Accent 1" w:semiHidden="0" w:uiPriority="69" w:unhideWhenUsed="0"/>
+    <w:lsdException w:name="Dark List Accent 1" w:semiHidden="0" w:uiPriority="70" w:unhideWhenUsed="0"/>
+    <w:lsdException w:name="Colorful Shading Accent 1" w:semiHidden="0" w:uiPriority="71" w:unhideWhenUsed="0"/>
+    <w:lsdException w:name="Colorful List Accent 1" w:semiHidden="0" w:uiPriority="72" w:unhideWhenUsed="0"/>
+    <w:lsdException w:name="Colorful Grid Accent 1" w:semiHidden="0" w:uiPriority="73" w:unhideWhenUsed="0"/>
+    <w:lsdException w:name="Light Shading Accent 2" w:semiHidden="0" w:uiPriority="60" w:unhideWhenUsed="0"/>
+    <w:lsdException w:name="Light List Accent 2" w:semiHidden="0" w:uiPriority="61" w:unhideWhenUsed="0"/>
+    <w:lsdException w:name="Light Grid Accent 2" w:semiHidden="0" w:uiPriority="62" w:unhideWhenUsed="0"/>
+    <w:lsdException w:name="Medium Shading 1 Accent 2" w:semiHidden="0" w:uiPriority="63" w:unhideWhenUsed="0"/>
+    <w:lsdException w:name="Medium Shading 2 Accent 2" w:semiHidden="0" w:uiPriority="64" w:unhideWhenUsed="0"/>
+    <w:lsdException w:name="Medium List 1 Accent 2" w:semiHidden="0" w:uiPriority="65" w:unhideWhenUsed="0"/>
+    <w:lsdException w:name="Medium List 2 Accent 2" w:semiHidden="0" w:uiPriority="66" w:unhideWhenUsed="0"/>
+    <w:lsdException w:name="Medium Grid 1 Accent 2" w:semiHidden="0" w:uiPriority="67" w:unhideWhenUsed="0"/>
+    <w:lsdException w:name="Medium Grid 2 Accent 2" w:semiHidden="0" w:uiPriority="68" w:unhideWhenUsed="0"/>
+    <w:lsdException w:name="Medium Grid 3 Accent 2" w:semiHidden="0" w:uiPriority="69" w:unhideWhenUsed="0"/>
+    <w:lsdException w:name="Dark List Accent 2" w:semiHidden="0" w:uiPriority="70" w:unhideWhenUsed="0"/>
+    <w:lsdException w:name="Colorful Shading Accent 2" w:semiHidden="0" w:uiPriority="71" w:unhideWhenUsed="0"/>
+    <w:lsdException w:name="Colorful List Accent 2" w:semiHidden="0" w:uiPriority="72" w:unhideWhenUsed="0"/>
+    <w:lsdException w:name="Colorful Grid Accent 2" w:semiHidden="0" w:uiPriority="73" w:unhideWhenUsed="0"/>
+    <w:lsdException w:name="Light Shading Accent 3" w:semiHidden="0" w:uiPriority="60" w:unhideWhenUsed="0"/>
+    <w:lsdException w:name="Light List Accent 3" w:semiHidden="0" w:uiPriority="61" w:unhideWhenUsed="0"/>
+    <w:lsdException w:name="Light Grid Accent 3" w:semiHidden="0" w:uiPriority="62" w:unhideWhenUsed="0"/>
+    <w:lsdException w:name="Medium Shading 1 Accent 3" w:semiHidden="0" w:uiPriority="63" w:unhideWhenUsed="0"/>
+    <w:lsdException w:name="Medium Shading 2 Accent 3" w:semiHidden="0" w:uiPriority="64" w:unhideWhenUsed="0"/>
+    <w:lsdException w:name="Medium List 1 Accent 3" w:semiHidden="0" w:uiPriority="65" w:unhideWhenUsed="0"/>
+    <w:lsdException w:name="Medium List 2 Accent 3" w:semiHidden="0" w:uiPriority="66" w:unhideWhenUsed="0"/>
+    <w:lsdException w:name="Medium Grid 1 Accent 3" w:semiHidden="0" w:uiPriority="67" w:unhideWhenUsed="0"/>
+    <w:lsdException w:name="Medium Grid 2 Accent 3" w:semiHidden="0" w:uiPriority="68" w:unhideWhenUsed="0"/>
+    <w:lsdException w:name="Medium Grid 3 Accent 3" w:semiHidden="0" w:uiPriority="69" w:unhideWhenUsed="0"/>
+    <w:lsdException w:name="Dark List Accent 3" w:semiHidden="0" w:uiPriority="70" w:unhideWhenUsed="0"/>
+    <w:lsdException w:name="Colorful Shading Accent 3" w:semiHidden="0" w:uiPriority="71" w:unhideWhenUsed="0"/>
+    <w:lsdException w:name="Colorful List Accent 3" w:semiHidden="0" w:uiPriority="72" w:unhideWhenUsed="0"/>
+    <w:lsdException w:name="Colorful Grid Accent 3" w:semiHidden="0" w:uiPriority="73" w:unhideWhenUsed="0"/>
+    <w:lsdException w:name="Light Shading Accent 4" w:semiHidden="0" w:uiPriority="60" w:unhideWhenUsed="0"/>
+    <w:lsdException w:name="Light List Accent 4" w:semiHidden="0" w:uiPriority="61" w:unhideWhenUsed="0"/>
+    <w:lsdException w:name="Light Grid Accent 4" w:semiHidden="0" w:uiPriority="62" w:unhideWhenUsed="0"/>
+    <w:lsdException w:name="Medium Shading 1 Accent 4" w:semiHidden="0" w:uiPriority="63" w:unhideWhenUsed="0"/>
+    <w:lsdException w:name="Medium Shading 2 Accent 4" w:semiHidden="0" w:uiPriority="64" w:unhideWhenUsed="0"/>
+    <w:lsdException w:name="Medium List 1 Accent 4" w:semiHidden="0" w:uiPriority="65" w:unhideWhenUsed="0"/>
+    <w:lsdException w:name="Medium List 2 Accent 4" w:semiHidden="0" w:uiPriority="66" w:unhideWhenUsed="0"/>
+    <w:lsdException w:name="Medium Grid 1 Accent 4" w:semiHidden="0" w:uiPriority="67" w:unhideWhenUsed="0"/>
+    <w:lsdException w:name="Medium Grid 2 Accent 4" w:semiHidden="0" w:uiPriority="68" w:unhideWhenUsed="0"/>
+    <w:lsdException w:name="Medium Grid 3 Accent 4" w:semiHidden="0" w:uiPriority="69" w:unhideWhenUsed="0"/>
+    <w:lsdException w:name="Dark List Accent 4" w:semiHidden="0" w:uiPriority="70" w:unhideWhenUsed="0"/>
+    <w:lsdException w:name="Colorful Shading Accent 4" w:semiHidden="0" w:uiPriority="71" w:unhideWhenUsed="0"/>
+    <w:lsdException w:name="Colorful List Accent 4" w:semiHidden="0" w:uiPriority="72" w:unhideWhenUsed="0"/>
+    <w:lsdException w:name="Colorful Grid Accent 4" w:semiHidden="0" w:uiPriority="73" w:unhideWhenUsed="0"/>
+    <w:lsdException w:name="Light Shading Accent 5" w:semiHidden="0" w:uiPriority="60" w:unhideWhenUsed="0"/>
+    <w:lsdException w:name="Light List Accent 5" w:semiHidden="0" w:uiPriority="61" w:unhideWhenUsed="0"/>
+    <w:lsdException w:name="Light Grid Accent 5" w:semiHidden="0" w:uiPriority="62" w:unhideWhenUsed="0"/>
+    <w:lsdException w:name="Medium Shading 1 Accent 5" w:semiHidden="0" w:uiPriority="63" w:unhideWhenUsed="0"/>
+    <w:lsdException w:name="Medium Shading 2 Accent 5" w:semiHidden="0" w:uiPriority="64" w:unhideWhenUsed="0"/>
+    <w:lsdException w:name="Medium List 1 Accent 5" w:semiHidden="0" w:uiPriority="65" w:unhideWhenUsed="0"/>
+    <w:lsdException w:name="Medium List 2 Accent 5" w:semiHidden="0" w:uiPriority="66" w:unhideWhenUsed="0"/>
+    <w:lsdException w:name="Medium Grid 1 Accent 5" w:semiHidden="0" w:uiPriority="67" w:unhideWhenUsed="0"/>
+    <w:lsdException w:name="Medium Grid 2 Accent 5" w:semiHidden="0" w:uiPriority="68" w:unhideWhenUsed="0"/>
+    <w:lsdException w:name="Medium Grid 3 Accent 5" w:semiHidden="0" w:uiPriority="69" w:unhideWhenUsed="0"/>
+    <w:lsdException w:name="Dark List Accent 5" w:semiHidden="0" w:uiPriority="70" w:unhideWhenUsed="0"/>
+    <w:lsdException w:name="Colorful Shading Accent 5" w:semiHidden="0" w:uiPriority="71" w:unhideWhenUsed="0"/>
+    <w:lsdException w:name="Colorful List Accent 5" w:semiHidden="0" w:uiPriority="72" w:unhideWhenUsed="0"/>
+    <w:lsdException w:name="Colorful Grid Accent 5" w:semiHidden="0" w:uiPriority="73" w:unhideWhenUsed="0"/>
+    <w:lsdException w:name="Light Shading Accent 6" w:semiHidden="0" w:uiPriority="60" w:unhideWhenUsed="0"/>
+    <w:lsdException w:name="Light List Accent 6" w:semiHidden="0" w:uiPriority="61" w:unhideWhenUsed="0"/>
+    <w:lsdException w:name="Light Grid Accent 6" w:semiHidden="0" w:uiPriority="62" w:unhideWhenUsed="0"/>
+    <w:lsdException w:name="Medium Shading 1 Accent 6" w:semiHidden="0" w:uiPriority="63" w:unhideWhenUsed="0"/>
+    <w:lsdException w:name="Medium Shading 2 Accent 6" w:semiHidden="0" w:uiPriority="64" w:unhideWhenUsed="0"/>
+    <w:lsdException w:name="Medium List 1 Accent 6" w:semiHidden="0" w:uiPriority="65" w:unhideWhenUsed="0"/>
+    <w:lsdException w:name="Medium List 2 Accent 6" w:semiHidden="0" w:uiPriority="66" w:unhideWhenUsed="0"/>
+    <w:lsdException w:name="Medium Grid 1 Accent 6" w:semiHidden="0" w:uiPriority="67" w:unhideWhenUsed="0"/>
+    <w:lsdException w:name="Medium Grid 2 Accent 6" w:semiHidden="0" w:uiPriority="68" w:unhideWhenUsed="0"/>
+    <w:lsdException w:name="Medium Grid 3 Accent 6" w:semiHidden="0" w:uiPriority="69" w:unhideWhenUsed="0"/>
+    <w:lsdException w:name="Dark List Accent 6" w:semiHidden="0" w:uiPriority="70" w:unhideWhenUsed="0"/>
+    <w:lsdException w:name="Colorful Shading Accent 6" w:semiHidden="0" w:uiPriority="71" w:unhideWhenUsed="0"/>
+    <w:lsdException w:name="Colorful List Accent 6" w:semiHidden="0" w:uiPriority="72" w:unhideWhenUsed="0"/>
+    <w:lsdException w:name="Colorful Grid Accent 6" w:semiHidden="0" w:uiPriority="73" w:unhideWhenUsed="0"/>
+    <w:lsdException w:name="Subtle Emphasis" w:semiHidden="0" w:uiPriority="19" w:unhideWhenUsed="0" w:qFormat="1"/>
+    <w:lsdException w:name="Intense Emphasis" w:semiHidden="0" w:uiPriority="21" w:unhideWhenUsed="0" w:qFormat="1"/>
+    <w:lsdException w:name="Subtle Reference" w:semiHidden="0" w:uiPriority="31" w:unhideWhenUsed="0" w:qFormat="1"/>
+    <w:lsdException w:name="Intense Reference" w:semiHidden="0" w:uiPriority="32" w:unhideWhenUsed="0" w:qFormat="1"/>
+    <w:lsdException w:name="Book Title" w:semiHidden="0" w:uiPriority="33" w:unhideWhenUsed="0" w:qFormat="1"/>
+    <w:lsdException w:name="Bibliography" w:uiPriority="37"/>
+    <w:lsdException w:name="TOC Heading" w:uiPriority="39" w:qFormat="1"/>
+  </w:latentStyles>
+  <w:style w:type="paragraph" w:default="1" w:styleId="Normal">
+    <w:name w:val="Normal"/>
+    <w:qFormat/>
+  </w:style>
+  <w:style w:type="character" w:default="1" w:styleId="DefaultParagraphFont">
+    <w:name w:val="Default Paragraph Font"/>
+    <w:uiPriority w:val="1"/>
+    <w:semiHidden/>
+    <w:unhideWhenUsed/>
+  </w:style>
+  <w:style w:type="table" w:default="1" w:styleId="TableNormal">
+    <w:name w:val="Normal Table"/>
+    <w:uiPriority w:val="99"/>
+    <w:semiHidden/>
+    <w:unhideWhenUsed/>
+    <w:tblPr>
+      <w:tblInd w:w="0" w:type="dxa"/>
+      <w:tblCellMar>
+        <w:top w:w="0" w:type="dxa"/>
+        <w:left w:w="108" w:type="dxa"/>
+        <w:bottom w:w="0" w:type="dxa"/>
+        <w:right w:w="108" w:type="dxa"/>
+      </w:tblCellMar>
+    </w:tblPr>
+  </w:style>
+  <w:style w:type="numbering" w:default="1" w:styleId="NoList">
+    <w:name w:val="No List"/>
+    <w:uiPriority w:val="99"/>
+    <w:semiHidden/>
+    <w:unhideWhenUsed/>
   </w:style>
 </w:styles>
 </file>

</xml_diff>